<commit_message>
removed TesterMKB and FZH into one Tester
</commit_message>
<xml_diff>
--- a/Files/0000-1000/34/A34_Protocol.docx
+++ b/Files/0000-1000/34/A34_Protocol.docx
@@ -984,22 +984,7 @@
           <w:sz w:val="24"/>
           <w:szCs w:val="28"/>
         </w:rPr>
-        <w:t>1. Листерия моноцитогенес - БДС  EN ISO11290-1:A1
-</w:t>
-      </w:r>
-      <w:r>
-        <w:rPr>
-          <w:sz w:val="24"/>
-          <w:szCs w:val="28"/>
-        </w:rPr>
-        <w:br/>
-      </w:r>
-      <w:r>
-        <w:rPr>
-          <w:sz w:val="24"/>
-          <w:szCs w:val="28"/>
-        </w:rPr>
-        <w:t>2. Киселинност  - БДС 3485 т.3.5 
+        <w:t>1. Киселинност  - БДС 3485 т.3.5 
 </w:t>
       </w:r>
       <w:r>
@@ -1147,7 +1132,7 @@
           <w:sz w:val="24"/>
           <w:lang w:val="en-GB"/>
         </w:rPr>
-        <w:t>15</w:t>
+        <w:t>12</w:t>
       </w:r>
       <w:r>
         <w:rPr>
@@ -1400,1034 +1385,7 @@
           <w:sz w:val="24"/>
           <w:szCs w:val="24"/>
         </w:rPr>
-        <w:t>7.1 РЕЗУЛТАТИ ОТ МИКРОБИОЛОГИЧНО ИЗПИТВАНЕ:</w:t>
-      </w:r>
-      <w:r>
-        <w:rPr>
-          <w:lang w:val="en-GB"/>
-        </w:rPr>
-        <w:t>
-</w:t>
-      </w:r>
-      <w:r>
-        <w:rPr>
-          <w:lang w:val="en-GB"/>
-        </w:rPr>
-        <w:br/>
-      </w:r>
-    </w:p>
-    <w:tbl>
-      <w:tblPr>
-        <w:tblStyle w:val="TableGrid"/>
-        <w:tblW w:w="5000" w:type="pct"/>
-        <w:tblLook w:val="04A0"/>
-      </w:tblPr>
-      <w:tr>
-        <w:tc>
-          <w:tcPr>
-            <w:tcW w:w="30" w:type="dxa"/>
-            <w:vAlign w:val="center"/>
-            <w:tcBorders>
-              <w:top w:val="single" w:sz="2" w:space="0" w:color="000000"/>
-              <w:bottom w:val="single" w:sz="2" w:space="0" w:color="000000"/>
-              <w:left w:val="single" w:sz="2" w:space="0" w:color="000000"/>
-              <w:right w:val="single" w:sz="2" w:space="0" w:color="000000"/>
-            </w:tcBorders>
-          </w:tcPr>
-          <w:p>
-            <w:pPr>
-              <w:jc w:val="center"/>
-            </w:pPr>
-            <w:r>
-              <w:rPr>
-                <w:lang w:val="en-GB"/>
-                <w:rFonts w:ascii="Times New Roman" w:hAnsi="Times New Roman" w:cs="Times New Roman"/>
-                <w:sz w:val="18"/>
-                <w:szCs w:val="18"/>
-              </w:rPr>
-              <w:t>№ по ред</w:t>
-            </w:r>
-          </w:p>
-        </w:tc>
-        <w:tc>
-          <w:tcPr>
-            <w:tcW w:w="31.5" w:type="dxa"/>
-            <w:vAlign w:val="center"/>
-            <w:tcBorders>
-              <w:top w:val="single" w:sz="2" w:space="0" w:color="000000"/>
-              <w:bottom w:val="single" w:sz="2" w:space="0" w:color="000000"/>
-              <w:left w:val="single" w:sz="2" w:space="0" w:color="000000"/>
-              <w:right w:val="single" w:sz="2" w:space="0" w:color="000000"/>
-            </w:tcBorders>
-          </w:tcPr>
-          <w:p>
-            <w:pPr>
-              <w:jc w:val="center"/>
-            </w:pPr>
-            <w:r>
-              <w:rPr>
-                <w:lang w:val="en-GB"/>
-                <w:rFonts w:ascii="Times New Roman" w:hAnsi="Times New Roman" w:cs="Times New Roman"/>
-                <w:sz w:val="18"/>
-                <w:szCs w:val="18"/>
-              </w:rPr>
-              <w:t>№ на образеца по вх/изх. дневник</w:t>
-            </w:r>
-          </w:p>
-        </w:tc>
-        <w:tc>
-          <w:tcPr>
-            <w:tcW w:w="33" w:type="dxa"/>
-            <w:vAlign w:val="center"/>
-            <w:tcBorders>
-              <w:top w:val="single" w:sz="2" w:space="0" w:color="000000"/>
-              <w:bottom w:val="single" w:sz="2" w:space="0" w:color="000000"/>
-              <w:left w:val="single" w:sz="2" w:space="0" w:color="000000"/>
-              <w:right w:val="single" w:sz="2" w:space="0" w:color="000000"/>
-            </w:tcBorders>
-          </w:tcPr>
-          <w:p>
-            <w:pPr>
-              <w:jc w:val="center"/>
-            </w:pPr>
-            <w:r>
-              <w:rPr>
-                <w:lang w:val="en-GB"/>
-                <w:rFonts w:ascii="Times New Roman" w:hAnsi="Times New Roman" w:cs="Times New Roman"/>
-                <w:sz w:val="18"/>
-                <w:szCs w:val="18"/>
-              </w:rPr>
-              <w:t>Продукт</w:t>
-            </w:r>
-          </w:p>
-        </w:tc>
-        <w:tc>
-          <w:tcPr>
-            <w:tcW w:w="34.5" w:type="dxa"/>
-            <w:vAlign w:val="center"/>
-            <w:tcBorders>
-              <w:top w:val="single" w:sz="2" w:space="0" w:color="000000"/>
-              <w:bottom w:val="single" w:sz="2" w:space="0" w:color="000000"/>
-              <w:left w:val="single" w:sz="2" w:space="0" w:color="000000"/>
-              <w:right w:val="single" w:sz="2" w:space="0" w:color="000000"/>
-            </w:tcBorders>
-          </w:tcPr>
-          <w:p>
-            <w:pPr>
-              <w:jc w:val="center"/>
-            </w:pPr>
-            <w:r>
-              <w:rPr>
-                <w:lang w:val="en-GB"/>
-                <w:rFonts w:ascii="Times New Roman" w:hAnsi="Times New Roman" w:cs="Times New Roman"/>
-                <w:sz w:val="18"/>
-                <w:szCs w:val="18"/>
-              </w:rPr>
-              <w:t>Изпитван показател</w:t>
-            </w:r>
-          </w:p>
-        </w:tc>
-        <w:tc>
-          <w:tcPr>
-            <w:tcW w:w="36" w:type="dxa"/>
-            <w:vAlign w:val="center"/>
-            <w:tcBorders>
-              <w:top w:val="single" w:sz="2" w:space="0" w:color="000000"/>
-              <w:bottom w:val="single" w:sz="2" w:space="0" w:color="000000"/>
-              <w:left w:val="single" w:sz="2" w:space="0" w:color="000000"/>
-              <w:right w:val="single" w:sz="2" w:space="0" w:color="000000"/>
-            </w:tcBorders>
-          </w:tcPr>
-          <w:p>
-            <w:pPr>
-              <w:jc w:val="center"/>
-            </w:pPr>
-            <w:r>
-              <w:rPr>
-                <w:lang w:val="en-GB"/>
-                <w:rFonts w:ascii="Times New Roman" w:hAnsi="Times New Roman" w:cs="Times New Roman"/>
-                <w:sz w:val="18"/>
-                <w:szCs w:val="18"/>
-              </w:rPr>
-              <w:t>Единица на величина</w:t>
-            </w:r>
-          </w:p>
-        </w:tc>
-        <w:tc>
-          <w:tcPr>
-            <w:tcW w:w="37.5" w:type="dxa"/>
-            <w:vAlign w:val="center"/>
-            <w:tcBorders>
-              <w:top w:val="single" w:sz="2" w:space="0" w:color="000000"/>
-              <w:bottom w:val="single" w:sz="2" w:space="0" w:color="000000"/>
-              <w:left w:val="single" w:sz="2" w:space="0" w:color="000000"/>
-              <w:right w:val="single" w:sz="2" w:space="0" w:color="000000"/>
-            </w:tcBorders>
-          </w:tcPr>
-          <w:p>
-            <w:pPr>
-              <w:jc w:val="center"/>
-            </w:pPr>
-            <w:r>
-              <w:rPr>
-                <w:lang w:val="en-GB"/>
-                <w:rFonts w:ascii="Times New Roman" w:hAnsi="Times New Roman" w:cs="Times New Roman"/>
-                <w:sz w:val="18"/>
-                <w:szCs w:val="18"/>
-              </w:rPr>
-              <w:t>Метод на изследване</w:t>
-            </w:r>
-          </w:p>
-        </w:tc>
-        <w:tc>
-          <w:tcPr>
-            <w:tcW w:w="39" w:type="dxa"/>
-            <w:vAlign w:val="center"/>
-            <w:tcBorders>
-              <w:top w:val="single" w:sz="2" w:space="0" w:color="000000"/>
-              <w:bottom w:val="single" w:sz="2" w:space="0" w:color="000000"/>
-              <w:left w:val="single" w:sz="2" w:space="0" w:color="000000"/>
-              <w:right w:val="single" w:sz="2" w:space="0" w:color="000000"/>
-            </w:tcBorders>
-          </w:tcPr>
-          <w:p>
-            <w:pPr>
-              <w:jc w:val="center"/>
-            </w:pPr>
-            <w:r>
-              <w:rPr>
-                <w:lang w:val="en-GB"/>
-                <w:rFonts w:ascii="Times New Roman" w:hAnsi="Times New Roman" w:cs="Times New Roman"/>
-                <w:sz w:val="18"/>
-                <w:szCs w:val="18"/>
-              </w:rPr>
-              <w:t>Резултат от изпитването</w:t>
-            </w:r>
-          </w:p>
-        </w:tc>
-        <w:tc>
-          <w:tcPr>
-            <w:tcW w:w="40.5" w:type="dxa"/>
-            <w:vAlign w:val="center"/>
-            <w:tcBorders>
-              <w:top w:val="single" w:sz="2" w:space="0" w:color="000000"/>
-              <w:bottom w:val="single" w:sz="2" w:space="0" w:color="000000"/>
-              <w:left w:val="single" w:sz="2" w:space="0" w:color="000000"/>
-              <w:right w:val="single" w:sz="2" w:space="0" w:color="000000"/>
-            </w:tcBorders>
-          </w:tcPr>
-          <w:p>
-            <w:pPr>
-              <w:jc w:val="center"/>
-            </w:pPr>
-            <w:r>
-              <w:rPr>
-                <w:lang w:val="en-GB"/>
-                <w:rFonts w:ascii="Times New Roman" w:hAnsi="Times New Roman" w:cs="Times New Roman"/>
-                <w:sz w:val="18"/>
-                <w:szCs w:val="18"/>
-              </w:rPr>
-              <w:t>Стойност и допуск на показателя</w:t>
-            </w:r>
-          </w:p>
-        </w:tc>
-        <w:tc>
-          <w:tcPr>
-            <w:tcW w:w="42" w:type="dxa"/>
-            <w:vAlign w:val="center"/>
-            <w:tcBorders>
-              <w:top w:val="single" w:sz="2" w:space="0" w:color="000000"/>
-              <w:bottom w:val="single" w:sz="2" w:space="0" w:color="000000"/>
-              <w:left w:val="single" w:sz="2" w:space="0" w:color="000000"/>
-              <w:right w:val="single" w:sz="2" w:space="0" w:color="000000"/>
-            </w:tcBorders>
-          </w:tcPr>
-          <w:p>
-            <w:pPr>
-              <w:jc w:val="center"/>
-            </w:pPr>
-            <w:r>
-              <w:rPr>
-                <w:lang w:val="en-GB"/>
-                <w:rFonts w:ascii="Times New Roman" w:hAnsi="Times New Roman" w:cs="Times New Roman"/>
-                <w:sz w:val="18"/>
-                <w:szCs w:val="18"/>
-              </w:rPr>
-              <w:t>Условия на изпитването</w:t>
-            </w:r>
-          </w:p>
-        </w:tc>
-      </w:tr>
-      <w:tr>
-        <w:tc>
-          <w:tcPr>
-            <w:tcW w:w="30" w:type="dxa"/>
-            <w:vAlign w:val="center"/>
-            <w:tcBorders>
-              <w:top w:val="single" w:sz="2" w:space="0" w:color="000000"/>
-              <w:bottom w:val="single" w:sz="2" w:space="0" w:color="000000"/>
-              <w:left w:val="single" w:sz="2" w:space="0" w:color="000000"/>
-              <w:right w:val="single" w:sz="2" w:space="0" w:color="000000"/>
-            </w:tcBorders>
-          </w:tcPr>
-          <w:p>
-            <w:pPr>
-              <w:jc w:val="center"/>
-            </w:pPr>
-            <w:r>
-              <w:rPr>
-                <w:lang w:val="en-GB"/>
-                <w:rFonts w:ascii="Times New Roman" w:hAnsi="Times New Roman" w:cs="Times New Roman"/>
-                <w:b/>
-                <w:sz w:val="18"/>
-                <w:szCs w:val="18"/>
-              </w:rPr>
-              <w:t>1</w:t>
-            </w:r>
-          </w:p>
-        </w:tc>
-        <w:tc>
-          <w:tcPr>
-            <w:tcW w:w="31.5" w:type="dxa"/>
-            <w:vAlign w:val="center"/>
-            <w:tcBorders>
-              <w:top w:val="single" w:sz="2" w:space="0" w:color="000000"/>
-              <w:bottom w:val="single" w:sz="2" w:space="0" w:color="000000"/>
-              <w:left w:val="single" w:sz="2" w:space="0" w:color="000000"/>
-              <w:right w:val="single" w:sz="2" w:space="0" w:color="000000"/>
-            </w:tcBorders>
-          </w:tcPr>
-          <w:p>
-            <w:pPr>
-              <w:jc w:val="center"/>
-            </w:pPr>
-            <w:r>
-              <w:rPr>
-                <w:lang w:val="en-GB"/>
-                <w:rFonts w:ascii="Times New Roman" w:hAnsi="Times New Roman" w:cs="Times New Roman"/>
-                <w:b/>
-                <w:sz w:val="18"/>
-                <w:szCs w:val="18"/>
-              </w:rPr>
-              <w:t>2</w:t>
-            </w:r>
-          </w:p>
-        </w:tc>
-        <w:tc>
-          <w:tcPr>
-            <w:tcW w:w="33" w:type="dxa"/>
-            <w:vAlign w:val="center"/>
-            <w:tcBorders>
-              <w:top w:val="single" w:sz="2" w:space="0" w:color="000000"/>
-              <w:bottom w:val="single" w:sz="2" w:space="0" w:color="000000"/>
-              <w:left w:val="single" w:sz="2" w:space="0" w:color="000000"/>
-              <w:right w:val="single" w:sz="2" w:space="0" w:color="000000"/>
-            </w:tcBorders>
-          </w:tcPr>
-          <w:p>
-            <w:pPr>
-              <w:jc w:val="center"/>
-            </w:pPr>
-            <w:r>
-              <w:rPr>
-                <w:lang w:val="en-GB"/>
-                <w:rFonts w:ascii="Times New Roman" w:hAnsi="Times New Roman" w:cs="Times New Roman"/>
-                <w:b/>
-                <w:sz w:val="18"/>
-                <w:szCs w:val="18"/>
-              </w:rPr>
-              <w:t>3</w:t>
-            </w:r>
-          </w:p>
-        </w:tc>
-        <w:tc>
-          <w:tcPr>
-            <w:tcW w:w="34.5" w:type="dxa"/>
-            <w:vAlign w:val="center"/>
-            <w:tcBorders>
-              <w:top w:val="single" w:sz="2" w:space="0" w:color="000000"/>
-              <w:bottom w:val="single" w:sz="2" w:space="0" w:color="000000"/>
-              <w:left w:val="single" w:sz="2" w:space="0" w:color="000000"/>
-              <w:right w:val="single" w:sz="2" w:space="0" w:color="000000"/>
-            </w:tcBorders>
-          </w:tcPr>
-          <w:p>
-            <w:pPr>
-              <w:jc w:val="center"/>
-            </w:pPr>
-            <w:r>
-              <w:rPr>
-                <w:lang w:val="en-GB"/>
-                <w:rFonts w:ascii="Times New Roman" w:hAnsi="Times New Roman" w:cs="Times New Roman"/>
-                <w:b/>
-                <w:sz w:val="18"/>
-                <w:szCs w:val="18"/>
-              </w:rPr>
-              <w:t>4</w:t>
-            </w:r>
-          </w:p>
-        </w:tc>
-        <w:tc>
-          <w:tcPr>
-            <w:tcW w:w="36" w:type="dxa"/>
-            <w:vAlign w:val="center"/>
-            <w:tcBorders>
-              <w:top w:val="single" w:sz="2" w:space="0" w:color="000000"/>
-              <w:bottom w:val="single" w:sz="2" w:space="0" w:color="000000"/>
-              <w:left w:val="single" w:sz="2" w:space="0" w:color="000000"/>
-              <w:right w:val="single" w:sz="2" w:space="0" w:color="000000"/>
-            </w:tcBorders>
-          </w:tcPr>
-          <w:p>
-            <w:pPr>
-              <w:jc w:val="center"/>
-            </w:pPr>
-            <w:r>
-              <w:rPr>
-                <w:lang w:val="en-GB"/>
-                <w:rFonts w:ascii="Times New Roman" w:hAnsi="Times New Roman" w:cs="Times New Roman"/>
-                <w:b/>
-                <w:sz w:val="18"/>
-                <w:szCs w:val="18"/>
-              </w:rPr>
-              <w:t>5</w:t>
-            </w:r>
-          </w:p>
-        </w:tc>
-        <w:tc>
-          <w:tcPr>
-            <w:tcW w:w="37.5" w:type="dxa"/>
-            <w:vAlign w:val="center"/>
-            <w:tcBorders>
-              <w:top w:val="single" w:sz="2" w:space="0" w:color="000000"/>
-              <w:bottom w:val="single" w:sz="2" w:space="0" w:color="000000"/>
-              <w:left w:val="single" w:sz="2" w:space="0" w:color="000000"/>
-              <w:right w:val="single" w:sz="2" w:space="0" w:color="000000"/>
-            </w:tcBorders>
-          </w:tcPr>
-          <w:p>
-            <w:pPr>
-              <w:jc w:val="center"/>
-            </w:pPr>
-            <w:r>
-              <w:rPr>
-                <w:lang w:val="en-GB"/>
-                <w:rFonts w:ascii="Times New Roman" w:hAnsi="Times New Roman" w:cs="Times New Roman"/>
-                <w:b/>
-                <w:sz w:val="18"/>
-                <w:szCs w:val="18"/>
-              </w:rPr>
-              <w:t>6</w:t>
-            </w:r>
-          </w:p>
-        </w:tc>
-        <w:tc>
-          <w:tcPr>
-            <w:tcW w:w="39" w:type="dxa"/>
-            <w:vAlign w:val="center"/>
-            <w:tcBorders>
-              <w:top w:val="single" w:sz="2" w:space="0" w:color="000000"/>
-              <w:bottom w:val="single" w:sz="2" w:space="0" w:color="000000"/>
-              <w:left w:val="single" w:sz="2" w:space="0" w:color="000000"/>
-              <w:right w:val="single" w:sz="2" w:space="0" w:color="000000"/>
-            </w:tcBorders>
-          </w:tcPr>
-          <w:p>
-            <w:pPr>
-              <w:jc w:val="center"/>
-            </w:pPr>
-            <w:r>
-              <w:rPr>
-                <w:lang w:val="en-GB"/>
-                <w:rFonts w:ascii="Times New Roman" w:hAnsi="Times New Roman" w:cs="Times New Roman"/>
-                <w:b/>
-                <w:sz w:val="18"/>
-                <w:szCs w:val="18"/>
-              </w:rPr>
-              <w:t>7</w:t>
-            </w:r>
-          </w:p>
-        </w:tc>
-        <w:tc>
-          <w:tcPr>
-            <w:tcW w:w="40.5" w:type="dxa"/>
-            <w:vAlign w:val="center"/>
-            <w:tcBorders>
-              <w:top w:val="single" w:sz="2" w:space="0" w:color="000000"/>
-              <w:bottom w:val="single" w:sz="2" w:space="0" w:color="000000"/>
-              <w:left w:val="single" w:sz="2" w:space="0" w:color="000000"/>
-              <w:right w:val="single" w:sz="2" w:space="0" w:color="000000"/>
-            </w:tcBorders>
-          </w:tcPr>
-          <w:p>
-            <w:pPr>
-              <w:jc w:val="center"/>
-            </w:pPr>
-            <w:r>
-              <w:rPr>
-                <w:lang w:val="en-GB"/>
-                <w:rFonts w:ascii="Times New Roman" w:hAnsi="Times New Roman" w:cs="Times New Roman"/>
-                <w:b/>
-                <w:sz w:val="18"/>
-                <w:szCs w:val="18"/>
-              </w:rPr>
-              <w:t>8</w:t>
-            </w:r>
-          </w:p>
-        </w:tc>
-        <w:tc>
-          <w:tcPr>
-            <w:tcW w:w="42" w:type="dxa"/>
-            <w:vAlign w:val="center"/>
-            <w:tcBorders>
-              <w:top w:val="single" w:sz="2" w:space="0" w:color="000000"/>
-              <w:bottom w:val="single" w:sz="2" w:space="0" w:color="000000"/>
-              <w:left w:val="single" w:sz="2" w:space="0" w:color="000000"/>
-              <w:right w:val="single" w:sz="2" w:space="0" w:color="000000"/>
-            </w:tcBorders>
-          </w:tcPr>
-          <w:p>
-            <w:pPr>
-              <w:jc w:val="center"/>
-            </w:pPr>
-            <w:r>
-              <w:rPr>
-                <w:lang w:val="en-GB"/>
-                <w:rFonts w:ascii="Times New Roman" w:hAnsi="Times New Roman" w:cs="Times New Roman"/>
-                <w:b/>
-                <w:sz w:val="18"/>
-                <w:szCs w:val="18"/>
-              </w:rPr>
-              <w:t>9</w:t>
-            </w:r>
-          </w:p>
-        </w:tc>
-      </w:tr>
-      <w:tr>
-        <w:tc>
-          <w:tcPr>
-            <w:tcW w:w="30" w:type="dxa"/>
-            <w:vAlign w:val="center"/>
-            <w:tcBorders>
-              <w:top w:val="single" w:sz="2" w:space="0" w:color="000000"/>
-              <w:bottom w:val="single" w:sz="2" w:space="0" w:color="000000"/>
-              <w:left w:val="single" w:sz="2" w:space="0" w:color="000000"/>
-              <w:right w:val="single" w:sz="2" w:space="0" w:color="000000"/>
-            </w:tcBorders>
-          </w:tcPr>
-          <w:p>
-            <w:pPr>
-              <w:jc w:val="center"/>
-            </w:pPr>
-            <w:r>
-              <w:rPr>
-                <w:lang w:val="en-GB"/>
-                <w:rFonts w:ascii="Times New Roman" w:hAnsi="Times New Roman" w:cs="Times New Roman"/>
-                <w:sz w:val="18"/>
-                <w:szCs w:val="18"/>
-              </w:rPr>
-              <w:t>1.</w:t>
-            </w:r>
-          </w:p>
-        </w:tc>
-        <w:tc>
-          <w:tcPr>
-            <w:tcW w:w="31.5" w:type="dxa"/>
-            <w:vAlign w:val="center"/>
-            <w:tcBorders>
-              <w:top w:val="single" w:sz="2" w:space="0" w:color="000000"/>
-              <w:bottom w:val="single" w:sz="2" w:space="0" w:color="000000"/>
-              <w:left w:val="single" w:sz="2" w:space="0" w:color="000000"/>
-              <w:right w:val="single" w:sz="2" w:space="0" w:color="000000"/>
-            </w:tcBorders>
-          </w:tcPr>
-          <w:p>
-            <w:pPr>
-              <w:jc w:val="center"/>
-            </w:pPr>
-            <w:r>
-              <w:rPr>
-                <w:lang w:val="en-GB"/>
-                <w:rFonts w:ascii="Times New Roman" w:hAnsi="Times New Roman" w:cs="Times New Roman"/>
-                <w:sz w:val="18"/>
-                <w:szCs w:val="18"/>
-              </w:rPr>
-              <w:t xml:space="preserve">A34-1                    </w:t>
-            </w:r>
-          </w:p>
-        </w:tc>
-        <w:tc>
-          <w:tcPr>
-            <w:tcW w:w="33" w:type="dxa"/>
-            <w:vAlign w:val="center"/>
-            <w:tcBorders>
-              <w:top w:val="single" w:sz="2" w:space="0" w:color="000000"/>
-              <w:bottom w:val="single" w:sz="2" w:space="0" w:color="000000"/>
-              <w:left w:val="single" w:sz="2" w:space="0" w:color="000000"/>
-              <w:right w:val="single" w:sz="2" w:space="0" w:color="000000"/>
-            </w:tcBorders>
-          </w:tcPr>
-          <w:p>
-            <w:pPr>
-              <w:jc w:val="center"/>
-            </w:pPr>
-            <w:r>
-              <w:rPr>
-                <w:lang w:val="en-GB"/>
-                <w:rFonts w:ascii="Times New Roman" w:hAnsi="Times New Roman" w:cs="Times New Roman"/>
-                <w:sz w:val="18"/>
-                <w:szCs w:val="18"/>
-              </w:rPr>
-              <w:t>Kiselo mlqko</w:t>
-            </w:r>
-          </w:p>
-        </w:tc>
-        <w:tc>
-          <w:tcPr>
-            <w:tcW w:w="34.5" w:type="dxa"/>
-            <w:vAlign w:val="center"/>
-            <w:tcBorders>
-              <w:top w:val="single" w:sz="2" w:space="0" w:color="000000"/>
-              <w:bottom w:val="single" w:sz="2" w:space="0" w:color="000000"/>
-              <w:left w:val="single" w:sz="2" w:space="0" w:color="000000"/>
-              <w:right w:val="single" w:sz="2" w:space="0" w:color="000000"/>
-            </w:tcBorders>
-          </w:tcPr>
-          <w:p>
-            <w:pPr>
-              <w:jc w:val="center"/>
-            </w:pPr>
-            <w:r>
-              <w:rPr>
-                <w:lang w:val="en-GB"/>
-                <w:rFonts w:ascii="Times New Roman" w:hAnsi="Times New Roman" w:cs="Times New Roman"/>
-                <w:sz w:val="18"/>
-                <w:szCs w:val="18"/>
-              </w:rPr>
-              <w:t>Листерия моноцитогенес</w:t>
-            </w:r>
-          </w:p>
-        </w:tc>
-        <w:tc>
-          <w:tcPr>
-            <w:tcW w:w="36" w:type="dxa"/>
-            <w:vAlign w:val="center"/>
-            <w:tcBorders>
-              <w:top w:val="single" w:sz="2" w:space="0" w:color="000000"/>
-              <w:bottom w:val="single" w:sz="2" w:space="0" w:color="000000"/>
-              <w:left w:val="single" w:sz="2" w:space="0" w:color="000000"/>
-              <w:right w:val="single" w:sz="2" w:space="0" w:color="000000"/>
-            </w:tcBorders>
-          </w:tcPr>
-          <w:p>
-            <w:pPr>
-              <w:jc w:val="center"/>
-            </w:pPr>
-            <w:r>
-              <w:rPr>
-                <w:lang w:val="en-GB"/>
-                <w:rFonts w:ascii="Times New Roman" w:hAnsi="Times New Roman" w:cs="Times New Roman"/>
-                <w:sz w:val="18"/>
-                <w:szCs w:val="18"/>
-              </w:rPr>
-              <w:t>cfu/25g</w:t>
-            </w:r>
-          </w:p>
-        </w:tc>
-        <w:tc>
-          <w:tcPr>
-            <w:tcW w:w="37.5" w:type="dxa"/>
-            <w:vAlign w:val="center"/>
-            <w:tcBorders>
-              <w:top w:val="single" w:sz="2" w:space="0" w:color="000000"/>
-              <w:bottom w:val="single" w:sz="2" w:space="0" w:color="000000"/>
-              <w:left w:val="single" w:sz="2" w:space="0" w:color="000000"/>
-              <w:right w:val="single" w:sz="2" w:space="0" w:color="000000"/>
-            </w:tcBorders>
-          </w:tcPr>
-          <w:p>
-            <w:pPr>
-              <w:jc w:val="center"/>
-            </w:pPr>
-            <w:r>
-              <w:rPr>
-                <w:lang w:val="en-GB"/>
-                <w:rFonts w:ascii="Times New Roman" w:hAnsi="Times New Roman" w:cs="Times New Roman"/>
-                <w:sz w:val="18"/>
-                <w:szCs w:val="18"/>
-              </w:rPr>
-              <w:t>БДС  EN ISO11290-1:A1</w:t>
-            </w:r>
-          </w:p>
-        </w:tc>
-        <w:tc>
-          <w:tcPr>
-            <w:tcW w:w="39" w:type="dxa"/>
-            <w:vAlign w:val="center"/>
-            <w:tcBorders>
-              <w:top w:val="single" w:sz="2" w:space="0" w:color="000000"/>
-              <w:bottom w:val="single" w:sz="2" w:space="0" w:color="000000"/>
-              <w:left w:val="single" w:sz="2" w:space="0" w:color="000000"/>
-              <w:right w:val="single" w:sz="2" w:space="0" w:color="000000"/>
-            </w:tcBorders>
-          </w:tcPr>
-          <w:p>
-            <w:pPr>
-              <w:jc w:val="center"/>
-            </w:pPr>
-            <w:r>
-              <w:rPr>
-                <w:lang w:val="en-GB"/>
-                <w:rFonts w:ascii="Times New Roman" w:hAnsi="Times New Roman" w:cs="Times New Roman"/>
-                <w:sz w:val="18"/>
-                <w:szCs w:val="18"/>
-              </w:rPr>
-              <w:t>°°²±±±°²°asdf±±°°²²</w:t>
-            </w:r>
-          </w:p>
-        </w:tc>
-        <w:tc>
-          <w:tcPr>
-            <w:tcW w:w="40.5" w:type="dxa"/>
-            <w:vAlign w:val="center"/>
-            <w:tcBorders>
-              <w:top w:val="single" w:sz="2" w:space="0" w:color="000000"/>
-              <w:bottom w:val="single" w:sz="2" w:space="0" w:color="000000"/>
-              <w:left w:val="single" w:sz="2" w:space="0" w:color="000000"/>
-              <w:right w:val="single" w:sz="2" w:space="0" w:color="000000"/>
-            </w:tcBorders>
-          </w:tcPr>
-          <w:p>
-            <w:pPr>
-              <w:jc w:val="center"/>
-            </w:pPr>
-            <w:r>
-              <w:rPr>
-                <w:lang w:val="en-GB"/>
-                <w:rFonts w:ascii="Times New Roman" w:hAnsi="Times New Roman" w:cs="Times New Roman"/>
-                <w:sz w:val="18"/>
-                <w:szCs w:val="18"/>
-              </w:rPr>
-              <w:t>20</w:t>
-            </w:r>
-          </w:p>
-        </w:tc>
-        <w:tc>
-          <w:tcPr>
-            <w:tcW w:w="42" w:type="dxa"/>
-            <w:vAlign w:val="center"/>
-            <w:tcBorders>
-              <w:top w:val="single" w:sz="2" w:space="0" w:color="000000"/>
-              <w:bottom w:val="single" w:sz="2" w:space="0" w:color="000000"/>
-              <w:left w:val="single" w:sz="2" w:space="0" w:color="000000"/>
-              <w:right w:val="single" w:sz="2" w:space="0" w:color="000000"/>
-            </w:tcBorders>
-          </w:tcPr>
-          <w:p>
-            <w:pPr>
-              <w:jc w:val="center"/>
-            </w:pPr>
-          </w:p>
-        </w:tc>
-      </w:tr>
-      <w:tr>
-        <w:tc>
-          <w:tcPr>
-            <w:tcW w:w="30" w:type="dxa"/>
-            <w:vAlign w:val="center"/>
-            <w:tcBorders>
-              <w:top w:val="single" w:sz="2" w:space="0" w:color="000000"/>
-              <w:bottom w:val="single" w:sz="2" w:space="0" w:color="000000"/>
-              <w:left w:val="single" w:sz="2" w:space="0" w:color="000000"/>
-              <w:right w:val="single" w:sz="2" w:space="0" w:color="000000"/>
-            </w:tcBorders>
-          </w:tcPr>
-          <w:p>
-            <w:pPr>
-              <w:jc w:val="center"/>
-            </w:pPr>
-            <w:r>
-              <w:rPr>
-                <w:lang w:val="en-GB"/>
-                <w:rFonts w:ascii="Times New Roman" w:hAnsi="Times New Roman" w:cs="Times New Roman"/>
-                <w:sz w:val="18"/>
-                <w:szCs w:val="18"/>
-              </w:rPr>
-              <w:t>2.</w:t>
-            </w:r>
-          </w:p>
-        </w:tc>
-        <w:tc>
-          <w:tcPr>
-            <w:tcW w:w="31.5" w:type="dxa"/>
-            <w:vAlign w:val="center"/>
-            <w:tcBorders>
-              <w:top w:val="single" w:sz="2" w:space="0" w:color="000000"/>
-              <w:bottom w:val="single" w:sz="2" w:space="0" w:color="000000"/>
-              <w:left w:val="single" w:sz="2" w:space="0" w:color="000000"/>
-              <w:right w:val="single" w:sz="2" w:space="0" w:color="000000"/>
-            </w:tcBorders>
-          </w:tcPr>
-          <w:p>
-            <w:pPr>
-              <w:jc w:val="center"/>
-            </w:pPr>
-            <w:r>
-              <w:rPr>
-                <w:lang w:val="en-GB"/>
-                <w:rFonts w:ascii="Times New Roman" w:hAnsi="Times New Roman" w:cs="Times New Roman"/>
-                <w:sz w:val="18"/>
-                <w:szCs w:val="18"/>
-              </w:rPr>
-              <w:t xml:space="preserve">A34-2                    </w:t>
-            </w:r>
-          </w:p>
-        </w:tc>
-        <w:tc>
-          <w:tcPr>
-            <w:tcW w:w="33" w:type="dxa"/>
-            <w:vAlign w:val="center"/>
-            <w:tcBorders>
-              <w:top w:val="single" w:sz="2" w:space="0" w:color="000000"/>
-              <w:bottom w:val="single" w:sz="2" w:space="0" w:color="000000"/>
-              <w:left w:val="single" w:sz="2" w:space="0" w:color="000000"/>
-              <w:right w:val="single" w:sz="2" w:space="0" w:color="000000"/>
-            </w:tcBorders>
-          </w:tcPr>
-          <w:p>
-            <w:pPr>
-              <w:jc w:val="center"/>
-            </w:pPr>
-            <w:r>
-              <w:rPr>
-                <w:lang w:val="en-GB"/>
-                <w:rFonts w:ascii="Times New Roman" w:hAnsi="Times New Roman" w:cs="Times New Roman"/>
-                <w:sz w:val="18"/>
-                <w:szCs w:val="18"/>
-              </w:rPr>
-              <w:t>Zelen Haiver</w:t>
-            </w:r>
-          </w:p>
-        </w:tc>
-        <w:tc>
-          <w:tcPr>
-            <w:tcW w:w="34.5" w:type="dxa"/>
-            <w:vAlign w:val="center"/>
-            <w:tcBorders>
-              <w:top w:val="single" w:sz="2" w:space="0" w:color="000000"/>
-              <w:bottom w:val="single" w:sz="2" w:space="0" w:color="000000"/>
-              <w:left w:val="single" w:sz="2" w:space="0" w:color="000000"/>
-              <w:right w:val="single" w:sz="2" w:space="0" w:color="000000"/>
-            </w:tcBorders>
-          </w:tcPr>
-          <w:p>
-            <w:pPr>
-              <w:jc w:val="center"/>
-            </w:pPr>
-            <w:r>
-              <w:rPr>
-                <w:lang w:val="en-GB"/>
-                <w:rFonts w:ascii="Times New Roman" w:hAnsi="Times New Roman" w:cs="Times New Roman"/>
-                <w:sz w:val="18"/>
-                <w:szCs w:val="18"/>
-              </w:rPr>
-              <w:t>Листерия моноцитогенес</w:t>
-            </w:r>
-          </w:p>
-        </w:tc>
-        <w:tc>
-          <w:tcPr>
-            <w:tcW w:w="36" w:type="dxa"/>
-            <w:vAlign w:val="center"/>
-            <w:tcBorders>
-              <w:top w:val="single" w:sz="2" w:space="0" w:color="000000"/>
-              <w:bottom w:val="single" w:sz="2" w:space="0" w:color="000000"/>
-              <w:left w:val="single" w:sz="2" w:space="0" w:color="000000"/>
-              <w:right w:val="single" w:sz="2" w:space="0" w:color="000000"/>
-            </w:tcBorders>
-          </w:tcPr>
-          <w:p>
-            <w:pPr>
-              <w:jc w:val="center"/>
-            </w:pPr>
-            <w:r>
-              <w:rPr>
-                <w:lang w:val="en-GB"/>
-                <w:rFonts w:ascii="Times New Roman" w:hAnsi="Times New Roman" w:cs="Times New Roman"/>
-                <w:sz w:val="18"/>
-                <w:szCs w:val="18"/>
-              </w:rPr>
-              <w:t>cfu/25g</w:t>
-            </w:r>
-          </w:p>
-        </w:tc>
-        <w:tc>
-          <w:tcPr>
-            <w:tcW w:w="37.5" w:type="dxa"/>
-            <w:vAlign w:val="center"/>
-            <w:tcBorders>
-              <w:top w:val="single" w:sz="2" w:space="0" w:color="000000"/>
-              <w:bottom w:val="single" w:sz="2" w:space="0" w:color="000000"/>
-              <w:left w:val="single" w:sz="2" w:space="0" w:color="000000"/>
-              <w:right w:val="single" w:sz="2" w:space="0" w:color="000000"/>
-            </w:tcBorders>
-          </w:tcPr>
-          <w:p>
-            <w:pPr>
-              <w:jc w:val="center"/>
-            </w:pPr>
-            <w:r>
-              <w:rPr>
-                <w:lang w:val="en-GB"/>
-                <w:rFonts w:ascii="Times New Roman" w:hAnsi="Times New Roman" w:cs="Times New Roman"/>
-                <w:sz w:val="18"/>
-                <w:szCs w:val="18"/>
-              </w:rPr>
-              <w:t>БДС  EN ISO11290-1:A1</w:t>
-            </w:r>
-          </w:p>
-        </w:tc>
-        <w:tc>
-          <w:tcPr>
-            <w:tcW w:w="39" w:type="dxa"/>
-            <w:vAlign w:val="center"/>
-            <w:tcBorders>
-              <w:top w:val="single" w:sz="2" w:space="0" w:color="000000"/>
-              <w:bottom w:val="single" w:sz="2" w:space="0" w:color="000000"/>
-              <w:left w:val="single" w:sz="2" w:space="0" w:color="000000"/>
-              <w:right w:val="single" w:sz="2" w:space="0" w:color="000000"/>
-            </w:tcBorders>
-          </w:tcPr>
-          <w:p>
-            <w:pPr>
-              <w:jc w:val="center"/>
-            </w:pPr>
-            <w:r>
-              <w:rPr>
-                <w:lang w:val="en-GB"/>
-                <w:rFonts w:ascii="Times New Roman" w:hAnsi="Times New Roman" w:cs="Times New Roman"/>
-                <w:sz w:val="18"/>
-                <w:szCs w:val="18"/>
-              </w:rPr>
-              <w:t>±±°°234234²²²±±°°²²</w:t>
-            </w:r>
-          </w:p>
-        </w:tc>
-        <w:tc>
-          <w:tcPr>
-            <w:tcW w:w="40.5" w:type="dxa"/>
-            <w:vAlign w:val="center"/>
-            <w:tcBorders>
-              <w:top w:val="single" w:sz="2" w:space="0" w:color="000000"/>
-              <w:bottom w:val="single" w:sz="2" w:space="0" w:color="000000"/>
-              <w:left w:val="single" w:sz="2" w:space="0" w:color="000000"/>
-              <w:right w:val="single" w:sz="2" w:space="0" w:color="000000"/>
-            </w:tcBorders>
-          </w:tcPr>
-          <w:p>
-            <w:pPr>
-              <w:jc w:val="center"/>
-            </w:pPr>
-            <w:r>
-              <w:rPr>
-                <w:lang w:val="en-GB"/>
-                <w:rFonts w:ascii="Times New Roman" w:hAnsi="Times New Roman" w:cs="Times New Roman"/>
-                <w:sz w:val="18"/>
-                <w:szCs w:val="18"/>
-              </w:rPr>
-              <w:t>2</w:t>
-            </w:r>
-          </w:p>
-        </w:tc>
-        <w:tc>
-          <w:tcPr>
-            <w:tcW w:w="42" w:type="dxa"/>
-            <w:vAlign w:val="center"/>
-            <w:tcBorders>
-              <w:top w:val="single" w:sz="2" w:space="0" w:color="000000"/>
-              <w:bottom w:val="single" w:sz="2" w:space="0" w:color="000000"/>
-              <w:left w:val="single" w:sz="2" w:space="0" w:color="000000"/>
-              <w:right w:val="single" w:sz="2" w:space="0" w:color="000000"/>
-            </w:tcBorders>
-          </w:tcPr>
-          <w:p>
-            <w:pPr>
-              <w:jc w:val="center"/>
-            </w:pPr>
-          </w:p>
-        </w:tc>
-      </w:tr>
-    </w:tbl>
-    <w:p>
-      <w:pPr>
-        <w:ind w:left="1140"/>
-      </w:pPr>
-      <w:r>
-        <w:rPr>
-          <w:lang w:val="en-GB"/>
-          <w:rFonts w:ascii="Times New Roman" w:hAnsi="Times New Roman" w:cs="Times New Roman"/>
-          <w:sz w:val="24"/>
-          <w:szCs w:val="24"/>
-        </w:rPr>
-        <w:t>
-</w:t>
-      </w:r>
-      <w:r>
-        <w:rPr>
-          <w:lang w:val="en-GB"/>
-          <w:rFonts w:ascii="Times New Roman" w:hAnsi="Times New Roman" w:cs="Times New Roman"/>
-          <w:sz w:val="24"/>
-          <w:szCs w:val="24"/>
-        </w:rPr>
-        <w:br/>
-      </w:r>
-      <w:r>
-        <w:rPr>
-          <w:lang w:val="en-GB"/>
-          <w:rFonts w:ascii="Times New Roman" w:hAnsi="Times New Roman" w:cs="Times New Roman"/>
-          <w:sz w:val="24"/>
-          <w:szCs w:val="24"/>
-        </w:rPr>
-        <w:t>Извършил изпитването:</w:t>
-      </w:r>
-    </w:p>
-    <w:p>
-      <w:pPr>
-        <w:ind w:left="1140"/>
-      </w:pPr>
-      <w:r>
-        <w:rPr>
-          <w:lang w:val="en-GB"/>
-          <w:rFonts w:ascii="Times New Roman" w:hAnsi="Times New Roman" w:cs="Times New Roman"/>
-          <w:sz w:val="24"/>
-          <w:szCs w:val="24"/>
-        </w:rPr>
-        <w:t>/asdf/
-</w:t>
-      </w:r>
-      <w:r>
-        <w:rPr>
-          <w:lang w:val="en-GB"/>
-          <w:rFonts w:ascii="Times New Roman" w:hAnsi="Times New Roman" w:cs="Times New Roman"/>
-          <w:sz w:val="24"/>
-          <w:szCs w:val="24"/>
-        </w:rPr>
-        <w:br/>
-      </w:r>
-    </w:p>
-    <w:p>
-      <w:pPr>
-        <w:ind w:left="1140"/>
-      </w:pPr>
-      <w:r>
-        <w:rPr>
-          <w:lang w:val="en-GB"/>
-          <w:rFonts w:ascii="Times New Roman" w:hAnsi="Times New Roman" w:cs="Times New Roman"/>
-          <w:b/>
-          <w:sz w:val="24"/>
-          <w:szCs w:val="24"/>
-        </w:rPr>
-        <w:t>7.2 РЕЗУЛТАТИ ОТ ФИЗИКОХИМИЧНО И ОРГАНОЛЕПТИЧНО ИЗПИТВАНЕ:</w:t>
+        <w:t>7.1 РЕЗУЛТАТИ ОТ ФИЗИКОХИМИЧНО И ОРГАНОЛЕПТИЧНО ИЗПИТВАНЕ:</w:t>
       </w:r>
       <w:r>
         <w:rPr>
@@ -3464,6 +2422,33 @@
       <w:pPr>
         <w:ind w:left="1140"/>
       </w:pPr>
+      <w:r>
+        <w:rPr>
+          <w:lang w:val="en-GB"/>
+        </w:rPr>
+        <w:t>
+Забележка 1: Регламент 1881/2006
+</w:t>
+      </w:r>
+      <w:r>
+        <w:rPr>
+          <w:lang w:val="en-GB"/>
+        </w:rPr>
+        <w:br/>
+      </w:r>
+      <w:r>
+        <w:rPr>
+          <w:lang w:val="en-GB"/>
+        </w:rPr>
+        <w:t>
+</w:t>
+      </w:r>
+      <w:r>
+        <w:rPr>
+          <w:lang w:val="en-GB"/>
+        </w:rPr>
+        <w:br/>
+      </w:r>
     </w:p>
     <w:p>
       <w:pPr>
@@ -4579,7 +3564,7 @@
       <w:contextualSpacing/>
     </w:pPr>
   </w:style>
-  <w:style w:type="paragraph" w:styleId="4df17525-47da-4c8e-b761-d3bec08b3068">
+  <w:style w:type="paragraph" w:styleId="bad76340-7bda-4f21-8063-344a17e4cbc4">
     <w:name w:val="heading 1"/>
     <w:basedOn w:val="Normal"/>
     <w:next w:val="Normal"/>
@@ -4602,7 +3587,7 @@
       <w:szCs w:val="28"/>
     </w:rPr>
   </w:style>
-  <w:style w:type="paragraph" w:styleId="a4806aeb-6b8f-46d2-b777-14e0edb7b89b">
+  <w:style w:type="paragraph" w:styleId="363f6db0-44fd-49bc-9704-7b9e276599a5">
     <w:name w:val="heading 2"/>
     <w:basedOn w:val="Normal"/>
     <w:next w:val="Normal"/>
@@ -4626,7 +3611,7 @@
       <w:szCs w:val="26"/>
     </w:rPr>
   </w:style>
-  <w:style w:type="paragraph" w:styleId="11c1090a-4ced-4aab-80ed-5980c6c04f5d">
+  <w:style w:type="paragraph" w:styleId="77353fb4-adf4-48d7-9e3b-04efc162b5d5">
     <w:name w:val="heading 3"/>
     <w:basedOn w:val="Normal"/>
     <w:next w:val="Normal"/>
@@ -4648,7 +3633,7 @@
       <w:color w:val="4F81BD" w:themeColor="accent1"/>
     </w:rPr>
   </w:style>
-  <w:style w:type="paragraph" w:styleId="9e3827b4-674b-4812-bbfb-806fb6cdf192">
+  <w:style w:type="paragraph" w:styleId="91bcb0ba-62e9-4ac8-8252-f42505566be6">
     <w:name w:val="heading 4"/>
     <w:basedOn w:val="Normal"/>
     <w:next w:val="Normal"/>
@@ -4672,7 +3657,7 @@
       <w:color w:val="4F81BD" w:themeColor="accent1"/>
     </w:rPr>
   </w:style>
-  <w:style w:type="paragraph" w:styleId="2d0cb31f-221d-428a-bab0-42f73cbe0bcc">
+  <w:style w:type="paragraph" w:styleId="3af65201-24e4-44da-8bd3-32ac20172dc0">
     <w:name w:val="heading 5"/>
     <w:basedOn w:val="Normal"/>
     <w:next w:val="Normal"/>
@@ -4692,7 +3677,7 @@
       <w:color w:val="243F60" w:themeColor="accent1" w:themeShade="7F"/>
     </w:rPr>
   </w:style>
-  <w:style w:type="paragraph" w:styleId="d2aa7b36-01b9-40b2-ab8e-f56fbeef20e1">
+  <w:style w:type="paragraph" w:styleId="1a4ab530-4c0a-429b-ab60-074367280059">
     <w:name w:val="heading 6"/>
     <w:basedOn w:val="Normal"/>
     <w:next w:val="Normal"/>
@@ -4714,7 +3699,7 @@
       <w:color w:val="243F60" w:themeColor="accent1" w:themeShade="7F"/>
     </w:rPr>
   </w:style>
-  <w:style w:type="paragraph" w:styleId="27f2ffd3-1a7a-4cdd-adb3-72866676abfd">
+  <w:style w:type="paragraph" w:styleId="3dcb9591-8a89-4e8e-b516-eb231af3f55b">
     <w:name w:val="heading 7"/>
     <w:basedOn w:val="Normal"/>
     <w:next w:val="Normal"/>
@@ -4736,7 +3721,7 @@
       <w:color w:val="404040" w:themeColor="text1" w:themeTint="BF"/>
     </w:rPr>
   </w:style>
-  <w:style w:type="paragraph" w:styleId="16ac7eed-017e-427f-81d6-b2f01fa504d8">
+  <w:style w:type="paragraph" w:styleId="c8657961-11a3-497f-b589-c719115b2f46">
     <w:name w:val="heading 8"/>
     <w:basedOn w:val="Normal"/>
     <w:next w:val="Normal"/>
@@ -4758,7 +3743,7 @@
       <w:szCs w:val="20"/>
     </w:rPr>
   </w:style>
-  <w:style w:type="paragraph" w:styleId="8a3660a9-fcdf-4ab6-b034-62f2adecf796">
+  <w:style w:type="paragraph" w:styleId="c7cb5adc-a87b-475f-81d2-c30b35614d0f">
     <w:name w:val="heading 9"/>
     <w:basedOn w:val="Normal"/>
     <w:next w:val="Normal"/>
@@ -4782,7 +3767,7 @@
       <w:szCs w:val="20"/>
     </w:rPr>
   </w:style>
-  <w:style w:type="character" w:customStyle="1" w:styleId="16587848-3f1e-42d0-ae5b-9bb9e7f7ac8f">
+  <w:style w:type="character" w:customStyle="1" w:styleId="f390c216-d123-45a1-9217-56e6292fc952">
     <w:name w:val="Heading 2 Char"/>
     <w:basedOn w:val="DefaultParagraphFont"/>
     <w:link w:val="Heading2"/>
@@ -4797,7 +3782,7 @@
       <w:szCs w:val="26"/>
     </w:rPr>
   </w:style>
-  <w:style w:type="character" w:customStyle="1" w:styleId="56e291b7-bdd9-494a-b3b3-9bd2adf4b2e8">
+  <w:style w:type="character" w:customStyle="1" w:styleId="22c260df-a9a5-4b7b-9821-f97f0bd3a038">
     <w:name w:val="Heading 3 Char"/>
     <w:basedOn w:val="DefaultParagraphFont"/>
     <w:link w:val="Heading3"/>
@@ -4810,7 +3795,7 @@
       <w:color w:val="4F81BD" w:themeColor="accent1"/>
     </w:rPr>
   </w:style>
-  <w:style w:type="character" w:customStyle="1" w:styleId="ee59f080-171b-416e-a284-5b9020abe708">
+  <w:style w:type="character" w:customStyle="1" w:styleId="e165c98b-e7a4-48c1-9827-ee0cc569aa66">
     <w:name w:val="Heading 4 Char"/>
     <w:basedOn w:val="DefaultParagraphFont"/>
     <w:link w:val="Heading4"/>
@@ -4825,7 +3810,7 @@
       <w:color w:val="4F81BD" w:themeColor="accent1"/>
     </w:rPr>
   </w:style>
-  <w:style w:type="character" w:customStyle="1" w:styleId="77848059-5c60-4fdf-948a-607b7057b59f">
+  <w:style w:type="character" w:customStyle="1" w:styleId="c1b5c52a-767b-4858-8401-f76e505ba11d">
     <w:name w:val="Heading 5 Char"/>
     <w:basedOn w:val="DefaultParagraphFont"/>
     <w:link w:val="Heading5"/>
@@ -4836,7 +3821,7 @@
       <w:color w:val="243F60" w:themeColor="accent1" w:themeShade="7F"/>
     </w:rPr>
   </w:style>
-  <w:style w:type="character" w:customStyle="1" w:styleId="a39e0eec-cb04-4714-842a-aebcaa04dd24">
+  <w:style w:type="character" w:customStyle="1" w:styleId="5ef1f9d3-5a8d-4a1c-b474-17a3a0c666bb">
     <w:name w:val="Heading 6 Char"/>
     <w:basedOn w:val="DefaultParagraphFont"/>
     <w:link w:val="Heading6"/>
@@ -4849,7 +3834,7 @@
       <w:color w:val="243F60" w:themeColor="accent1" w:themeShade="7F"/>
     </w:rPr>
   </w:style>
-  <w:style w:type="character" w:customStyle="1" w:styleId="27cf55eb-4863-4bbc-85f0-bd5b79f4f440">
+  <w:style w:type="character" w:customStyle="1" w:styleId="5d74dd28-b31c-4a3f-a71f-94ef55519634">
     <w:name w:val="Heading 7 Char"/>
     <w:basedOn w:val="DefaultParagraphFont"/>
     <w:link w:val="Heading7"/>
@@ -4862,7 +3847,7 @@
       <w:color w:val="404040" w:themeColor="text1" w:themeTint="BF"/>
     </w:rPr>
   </w:style>
-  <w:style w:type="character" w:customStyle="1" w:styleId="4e95bb43-fe5b-48ed-80f1-673d5653df6b">
+  <w:style w:type="character" w:customStyle="1" w:styleId="4b8e7140-a099-48a1-9e3e-88aa3c74ec06">
     <w:name w:val="Heading 8 Char"/>
     <w:basedOn w:val="DefaultParagraphFont"/>
     <w:link w:val="Heading8"/>
@@ -4875,7 +3860,7 @@
       <w:szCs w:val="20"/>
     </w:rPr>
   </w:style>
-  <w:style w:type="character" w:customStyle="1" w:styleId="78a47e36-93f2-40ce-b7ab-6a74e653188f">
+  <w:style w:type="character" w:customStyle="1" w:styleId="2e8658fb-eed0-4f32-a1db-6b4bd4b3ebf8">
     <w:name w:val="Heading 9 Char"/>
     <w:basedOn w:val="DefaultParagraphFont"/>
     <w:link w:val="Heading9"/>
@@ -4890,12 +3875,12 @@
       <w:szCs w:val="20"/>
     </w:rPr>
   </w:style>
-  <w:style w:type="paragraph" w:default="1" w:styleId="ac5efb14-db4e-4407-94d3-08c4223f7c0e">
+  <w:style w:type="paragraph" w:default="1" w:styleId="f12d8da1-b94f-49d9-8ef2-b1ad43f488dd">
     <w:name w:val="Normal"/>
     <w:qFormat/>
     <w:rsid w:val="00B3465E"/>
   </w:style>
-  <w:style w:type="table" w:default="1" w:styleId="61f4cbe8-99fb-4e95-a72d-360d75b151f3">
+  <w:style w:type="table" w:default="1" w:styleId="59e07213-e6d8-439d-a175-9036ac6e4454">
     <w:name w:val="Normal Table"/>
     <w:uiPriority w:val="99"/>
     <w:semiHidden/>

</xml_diff>

<commit_message>
SHOULD BE DONE :) Most likely not, but nothing identified that needs attention at this point. AKA - the protocol should be working
</commit_message>
<xml_diff>
--- a/Files/0000-1000/34/A34_Protocol.docx
+++ b/Files/0000-1000/34/A34_Protocol.docx
@@ -142,8 +142,6 @@
         </w:rPr>
         <w:t>Вид на пробата/образеца</w:t>
       </w:r>
-      <w:bookmarkStart w:id="0" w:name="_GoBack"/>
-      <w:bookmarkEnd w:id="0"/>
       <w:r>
         <w:rPr>
           <w:b/>
@@ -978,131 +976,6 @@
         </w:rPr>
         <w:t>)</w:t>
       </w:r>
-    </w:p>
-    <w:p>
-      <w:pPr>
-        <w:ind w:left="5760"/>
-        <w:jc w:val="right"/>
-        <w:rPr>
-          <w:lang w:val="bg-BG"/>
-        </w:rPr>
-      </w:pPr>
-      <w:r>
-        <w:rPr>
-          <w:lang w:val="bg-BG"/>
-        </w:rPr>
-        <w:tab/>
-      </w:r>
-    </w:p>
-    <w:p>
-      <w:pPr>
-        <w:jc w:val="both"/>
-        <w:rPr>
-          <w:b/>
-          <w:sz w:val="24"/>
-          <w:szCs w:val="24"/>
-        </w:rPr>
-      </w:pPr>
-    </w:p>
-    <w:p>
-      <w:pPr>
-        <w:jc w:val="both"/>
-        <w:rPr>
-          <w:b/>
-          <w:sz w:val="24"/>
-          <w:szCs w:val="24"/>
-        </w:rPr>
-      </w:pPr>
-    </w:p>
-    <w:p>
-      <w:pPr>
-        <w:jc w:val="both"/>
-        <w:rPr>
-          <w:b/>
-          <w:sz w:val="24"/>
-          <w:szCs w:val="24"/>
-        </w:rPr>
-      </w:pPr>
-    </w:p>
-    <w:p>
-      <w:pPr>
-        <w:jc w:val="both"/>
-        <w:rPr>
-          <w:b/>
-          <w:sz w:val="24"/>
-          <w:szCs w:val="24"/>
-        </w:rPr>
-      </w:pPr>
-    </w:p>
-    <w:p>
-      <w:pPr>
-        <w:jc w:val="both"/>
-        <w:rPr>
-          <w:b/>
-          <w:sz w:val="24"/>
-          <w:szCs w:val="24"/>
-        </w:rPr>
-      </w:pPr>
-    </w:p>
-    <w:p>
-      <w:pPr>
-        <w:jc w:val="both"/>
-        <w:rPr>
-          <w:b/>
-          <w:sz w:val="24"/>
-          <w:szCs w:val="24"/>
-        </w:rPr>
-      </w:pPr>
-    </w:p>
-    <w:p>
-      <w:pPr>
-        <w:jc w:val="both"/>
-        <w:rPr>
-          <w:b/>
-          <w:sz w:val="24"/>
-          <w:szCs w:val="24"/>
-        </w:rPr>
-      </w:pPr>
-    </w:p>
-    <w:p>
-      <w:pPr>
-        <w:jc w:val="both"/>
-        <w:rPr>
-          <w:b/>
-          <w:sz w:val="24"/>
-          <w:szCs w:val="24"/>
-        </w:rPr>
-      </w:pPr>
-    </w:p>
-    <w:p>
-      <w:pPr>
-        <w:jc w:val="both"/>
-        <w:rPr>
-          <w:b/>
-          <w:sz w:val="24"/>
-          <w:szCs w:val="24"/>
-        </w:rPr>
-      </w:pPr>
-    </w:p>
-    <w:p>
-      <w:pPr>
-        <w:jc w:val="both"/>
-        <w:rPr>
-          <w:b/>
-          <w:sz w:val="24"/>
-          <w:szCs w:val="24"/>
-        </w:rPr>
-      </w:pPr>
-    </w:p>
-    <w:p>
-      <w:pPr>
-        <w:jc w:val="both"/>
-        <w:rPr>
-          <w:b/>
-          <w:sz w:val="24"/>
-          <w:szCs w:val="24"/>
-        </w:rPr>
-      </w:pPr>
     </w:p>
     <w:p>
       <w:pPr>
@@ -1911,833 +1784,310 @@
         </w:tc>
       </w:tr>
       <w:tr>
-        <w:trPr>
-          <w:trHeight w:val="175"/>
-          <w:jc w:val="center"/>
-        </w:trPr>
         <w:tc>
           <w:tcPr>
-            <w:tcW w:w="405" w:type="dxa"/>
-            <w:tcBorders>
-              <w:top w:val="single" w:sz="4" w:space="0" w:color="auto"/>
-              <w:left w:val="single" w:sz="4" w:space="0" w:color="auto"/>
-              <w:bottom w:val="single" w:sz="4" w:space="0" w:color="auto"/>
-              <w:right w:val="single" w:sz="4" w:space="0" w:color="auto"/>
-            </w:tcBorders>
+            <w:tcW w:w="600" w:type="dxa"/>
           </w:tcPr>
           <w:p>
             <w:pPr>
-              <w:pStyle w:val="BodyTextIndent3"/>
-              <w:ind w:firstLine="0"/>
               <w:jc w:val="center"/>
-              <w:rPr>
-                <w:sz w:val="18"/>
-                <w:szCs w:val="18"/>
-                <w:lang w:val="bg-BG"/>
-              </w:rPr>
-            </w:pPr>
-          </w:p>
-        </w:tc>
-        <w:tc>
-          <w:tcPr>
-            <w:tcW w:w="1985" w:type="dxa"/>
-            <w:tcBorders>
-              <w:top w:val="single" w:sz="4" w:space="0" w:color="auto"/>
-              <w:left w:val="single" w:sz="4" w:space="0" w:color="auto"/>
-              <w:bottom w:val="single" w:sz="4" w:space="0" w:color="auto"/>
-              <w:right w:val="single" w:sz="4" w:space="0" w:color="auto"/>
-            </w:tcBorders>
-          </w:tcPr>
-          <w:p>
-            <w:pPr>
-              <w:pStyle w:val="BodyTextIndent3"/>
-              <w:ind w:firstLine="0"/>
-              <w:jc w:val="center"/>
-              <w:rPr>
-                <w:sz w:val="18"/>
-                <w:szCs w:val="18"/>
-                <w:lang w:val="bg-BG"/>
-              </w:rPr>
-            </w:pPr>
-          </w:p>
-        </w:tc>
-        <w:tc>
-          <w:tcPr>
-            <w:tcW w:w="1417" w:type="dxa"/>
-            <w:tcBorders>
-              <w:top w:val="single" w:sz="4" w:space="0" w:color="auto"/>
-              <w:left w:val="single" w:sz="4" w:space="0" w:color="auto"/>
-              <w:bottom w:val="single" w:sz="4" w:space="0" w:color="auto"/>
-              <w:right w:val="single" w:sz="4" w:space="0" w:color="auto"/>
-            </w:tcBorders>
-          </w:tcPr>
-          <w:p>
-            <w:pPr>
-              <w:pStyle w:val="BodyTextIndent3"/>
-              <w:ind w:firstLine="0"/>
-              <w:jc w:val="center"/>
-              <w:rPr>
-                <w:sz w:val="18"/>
-                <w:szCs w:val="18"/>
-                <w:lang w:val="bg-BG"/>
-              </w:rPr>
-            </w:pPr>
-          </w:p>
-        </w:tc>
-        <w:tc>
-          <w:tcPr>
-            <w:tcW w:w="1560" w:type="dxa"/>
-            <w:tcBorders>
-              <w:top w:val="single" w:sz="4" w:space="0" w:color="auto"/>
-              <w:left w:val="single" w:sz="4" w:space="0" w:color="auto"/>
-              <w:bottom w:val="single" w:sz="4" w:space="0" w:color="auto"/>
-              <w:right w:val="single" w:sz="4" w:space="0" w:color="auto"/>
-            </w:tcBorders>
-          </w:tcPr>
-          <w:p>
-            <w:pPr>
-              <w:pStyle w:val="BodyTextIndent3"/>
-              <w:ind w:firstLine="0"/>
-              <w:jc w:val="center"/>
-              <w:rPr>
-                <w:sz w:val="18"/>
-                <w:szCs w:val="18"/>
-                <w:lang w:val="bg-BG"/>
-              </w:rPr>
-            </w:pPr>
-          </w:p>
-        </w:tc>
-        <w:tc>
-          <w:tcPr>
-            <w:tcW w:w="2551" w:type="dxa"/>
-            <w:tcBorders>
-              <w:top w:val="single" w:sz="4" w:space="0" w:color="auto"/>
-              <w:left w:val="single" w:sz="4" w:space="0" w:color="auto"/>
-              <w:bottom w:val="single" w:sz="4" w:space="0" w:color="auto"/>
-              <w:right w:val="single" w:sz="4" w:space="0" w:color="auto"/>
-            </w:tcBorders>
-          </w:tcPr>
-          <w:p>
-            <w:pPr>
-              <w:pStyle w:val="BodyTextIndent3"/>
-              <w:ind w:firstLine="0"/>
-              <w:jc w:val="center"/>
-              <w:rPr>
-                <w:sz w:val="18"/>
-                <w:szCs w:val="18"/>
-                <w:lang w:val="bg-BG"/>
-              </w:rPr>
             </w:pPr>
             <w:r>
               <w:rPr>
-                <w:noProof/>
-                <w:sz w:val="18"/>
-                <w:szCs w:val="18"/>
-                <w:lang w:val="en-US" w:eastAsia="en-US"/>
-              </w:rPr>
-              <w:drawing>
-                <wp:anchor distT="0" distB="0" distL="114300" distR="114300" simplePos="0" relativeHeight="251657728" behindDoc="1" locked="0" layoutInCell="1" allowOverlap="1">
-                  <wp:simplePos x="0" y="0"/>
-                  <wp:positionH relativeFrom="margin">
-                    <wp:posOffset>-2366645</wp:posOffset>
-                  </wp:positionH>
-                  <wp:positionV relativeFrom="margin">
-                    <wp:posOffset>-767080</wp:posOffset>
-                  </wp:positionV>
-                  <wp:extent cx="5095875" cy="5086350"/>
-                  <wp:effectExtent l="0" t="0" r="0" b="0"/>
-                  <wp:wrapNone/>
-                  <wp:docPr id="2" name="Picture 2" descr="1b"/>
-                  <wp:cNvGraphicFramePr>
-                    <a:graphicFrameLocks xmlns:a="http://schemas.openxmlformats.org/drawingml/2006/main" noChangeAspect="1"/>
-                  </wp:cNvGraphicFramePr>
-                  <a:graphic xmlns:a="http://schemas.openxmlformats.org/drawingml/2006/main">
-                    <a:graphicData uri="http://schemas.openxmlformats.org/drawingml/2006/picture">
-                      <pic:pic xmlns:pic="http://schemas.openxmlformats.org/drawingml/2006/picture">
-                        <pic:nvPicPr>
-                          <pic:cNvPr id="0" name="Picture 2" descr="1b"/>
-                          <pic:cNvPicPr>
-                            <a:picLocks noChangeAspect="1" noChangeArrowheads="1"/>
-                          </pic:cNvPicPr>
-                        </pic:nvPicPr>
-                        <pic:blipFill>
-                          <a:blip r:embed="rId8">
-                            <a:lum bright="70000" contrast="-70000"/>
-                            <a:extLst>
-                              <a:ext uri="{28A0092B-C50C-407E-A947-70E740481C1C}">
-                                <a14:useLocalDpi xmlns:a14="http://schemas.microsoft.com/office/drawing/2010/main" val="0"/>
-                              </a:ext>
-                            </a:extLst>
-                          </a:blip>
-                          <a:srcRect/>
-                          <a:stretch>
-                            <a:fillRect/>
-                          </a:stretch>
-                        </pic:blipFill>
-                        <pic:spPr bwMode="auto">
-                          <a:xfrm>
-                            <a:off x="0" y="0"/>
-                            <a:ext cx="5095875" cy="5086350"/>
-                          </a:xfrm>
-                          <a:prstGeom prst="rect">
-                            <a:avLst/>
-                          </a:prstGeom>
-                          <a:noFill/>
-                          <a:ln>
-                            <a:noFill/>
-                          </a:ln>
-                        </pic:spPr>
-                      </pic:pic>
-                    </a:graphicData>
-                  </a:graphic>
-                  <wp14:sizeRelH relativeFrom="page">
-                    <wp14:pctWidth>0</wp14:pctWidth>
-                  </wp14:sizeRelH>
-                  <wp14:sizeRelV relativeFrom="page">
-                    <wp14:pctHeight>0</wp14:pctHeight>
-                  </wp14:sizeRelV>
-                </wp:anchor>
-              </w:drawing>
+                <w:lang w:val="en-GB"/>
+                <w:rFonts w:ascii="Times New Roman" w:hAnsi="Times New Roman" w:cs="Times New Roman"/>
+                <w:sz w:val="18"/>
+                <w:szCs w:val="18"/>
+              </w:rPr>
+              <w:t>1.</w:t>
             </w:r>
           </w:p>
         </w:tc>
         <w:tc>
           <w:tcPr>
-            <w:tcW w:w="1276" w:type="dxa"/>
-            <w:tcBorders>
-              <w:top w:val="single" w:sz="4" w:space="0" w:color="auto"/>
-              <w:left w:val="single" w:sz="4" w:space="0" w:color="auto"/>
-              <w:bottom w:val="single" w:sz="4" w:space="0" w:color="auto"/>
-              <w:right w:val="single" w:sz="4" w:space="0" w:color="auto"/>
-            </w:tcBorders>
+            <w:tcW w:w="3150" w:type="dxa"/>
           </w:tcPr>
           <w:p>
             <w:pPr>
-              <w:pStyle w:val="BodyTextIndent3"/>
-              <w:ind w:firstLine="0"/>
               <w:jc w:val="center"/>
-              <w:rPr>
-                <w:sz w:val="18"/>
-                <w:szCs w:val="18"/>
-                <w:lang w:val="bg-BG"/>
-              </w:rPr>
             </w:pPr>
+            <w:r>
+              <w:rPr>
+                <w:lang w:val="en-GB"/>
+                <w:rFonts w:ascii="Times New Roman" w:hAnsi="Times New Roman" w:cs="Times New Roman"/>
+                <w:sz w:val="18"/>
+                <w:szCs w:val="18"/>
+              </w:rPr>
+              <w:t xml:space="preserve">Киселинност </w:t>
+            </w:r>
           </w:p>
         </w:tc>
         <w:tc>
           <w:tcPr>
-            <w:tcW w:w="1048" w:type="dxa"/>
-            <w:tcBorders>
-              <w:top w:val="single" w:sz="4" w:space="0" w:color="auto"/>
-              <w:left w:val="single" w:sz="4" w:space="0" w:color="auto"/>
-              <w:bottom w:val="single" w:sz="4" w:space="0" w:color="auto"/>
-              <w:right w:val="single" w:sz="4" w:space="0" w:color="auto"/>
-            </w:tcBorders>
+            <w:tcW w:w="2250" w:type="dxa"/>
           </w:tcPr>
           <w:p>
             <w:pPr>
-              <w:pStyle w:val="BodyTextIndent3"/>
-              <w:ind w:firstLine="0"/>
               <w:jc w:val="center"/>
-              <w:rPr>
-                <w:sz w:val="18"/>
-                <w:szCs w:val="18"/>
-                <w:lang w:val="bg-BG"/>
-              </w:rPr>
             </w:pPr>
+            <w:r>
+              <w:rPr>
+                <w:lang w:val="en-GB"/>
+                <w:rFonts w:ascii="Times New Roman" w:hAnsi="Times New Roman" w:cs="Times New Roman"/>
+                <w:sz w:val="18"/>
+                <w:szCs w:val="18"/>
+              </w:rPr>
+              <w:t xml:space="preserve">A34-1                    </w:t>
+            </w:r>
           </w:p>
         </w:tc>
         <w:tc>
           <w:tcPr>
-            <w:tcW w:w="1287" w:type="dxa"/>
-            <w:tcBorders>
-              <w:top w:val="single" w:sz="4" w:space="0" w:color="auto"/>
-              <w:left w:val="single" w:sz="4" w:space="0" w:color="auto"/>
-              <w:bottom w:val="single" w:sz="4" w:space="0" w:color="auto"/>
-              <w:right w:val="single" w:sz="4" w:space="0" w:color="auto"/>
-            </w:tcBorders>
+            <w:tcW w:w="2550" w:type="dxa"/>
           </w:tcPr>
           <w:p>
             <w:pPr>
-              <w:pStyle w:val="BodyTextIndent3"/>
-              <w:ind w:firstLine="0"/>
               <w:jc w:val="center"/>
-              <w:rPr>
-                <w:sz w:val="18"/>
-                <w:szCs w:val="18"/>
-                <w:lang w:val="bg-BG"/>
-              </w:rPr>
             </w:pPr>
+            <w:r>
+              <w:rPr>
+                <w:lang w:val="en-GB"/>
+                <w:rFonts w:ascii="Times New Roman" w:hAnsi="Times New Roman" w:cs="Times New Roman"/>
+                <w:sz w:val="18"/>
+                <w:szCs w:val="18"/>
+              </w:rPr>
+              <w:t xml:space="preserve">БДС 3485 т.3.5 </w:t>
+            </w:r>
+          </w:p>
+        </w:tc>
+        <w:tc>
+          <w:tcPr>
+            <w:tcW w:w="4350" w:type="dxa"/>
+          </w:tcPr>
+          <w:p>
+            <w:pPr>
+              <w:jc w:val="center"/>
+            </w:pPr>
+            <w:r>
+              <w:rPr>
+                <w:lang w:val="en-GB"/>
+                <w:rFonts w:ascii="Times New Roman" w:hAnsi="Times New Roman" w:cs="Times New Roman"/>
+                <w:sz w:val="18"/>
+                <w:szCs w:val="18"/>
+              </w:rPr>
+              <w:t>±°sdfasdf²°±±°²²qew</w:t>
+            </w:r>
+          </w:p>
+        </w:tc>
+        <w:tc>
+          <w:tcPr>
+            <w:tcW w:w="2310" w:type="dxa"/>
+          </w:tcPr>
+          <w:p>
+            <w:pPr>
+              <w:jc w:val="center"/>
+            </w:pPr>
+            <w:r>
+              <w:rPr>
+                <w:lang w:val="en-GB"/>
+                <w:rFonts w:ascii="Times New Roman" w:hAnsi="Times New Roman" w:cs="Times New Roman"/>
+                <w:sz w:val="18"/>
+                <w:szCs w:val="18"/>
+              </w:rPr>
+              <w:t>-30</w:t>
+            </w:r>
+          </w:p>
+        </w:tc>
+        <w:tc>
+          <w:tcPr>
+            <w:tcW w:w="2310" w:type="dxa"/>
+          </w:tcPr>
+          <w:p>
+            <w:pPr>
+              <w:jc w:val="center"/>
+            </w:pPr>
+            <w:r>
+              <w:rPr>
+                <w:lang w:val="en-GB"/>
+                <w:rFonts w:ascii="Times New Roman" w:hAnsi="Times New Roman" w:cs="Times New Roman"/>
+                <w:sz w:val="18"/>
+                <w:szCs w:val="18"/>
+              </w:rPr>
+              <w:t>%</w:t>
+            </w:r>
+          </w:p>
+        </w:tc>
+        <w:tc>
+          <w:tcPr>
+            <w:tcW w:w="2310" w:type="dxa"/>
+          </w:tcPr>
+          <w:p>
+            <w:pPr>
+              <w:jc w:val="center"/>
+            </w:pPr>
+            <w:r>
+              <w:rPr>
+                <w:lang w:val="en-GB"/>
+                <w:rFonts w:ascii="Times New Roman" w:hAnsi="Times New Roman" w:cs="Times New Roman"/>
+                <w:sz w:val="18"/>
+                <w:szCs w:val="18"/>
+              </w:rPr>
+              <w:t>20±2°C</w:t>
+            </w:r>
           </w:p>
         </w:tc>
       </w:tr>
       <w:tr>
-        <w:trPr>
-          <w:trHeight w:val="175"/>
-          <w:jc w:val="center"/>
-        </w:trPr>
         <w:tc>
           <w:tcPr>
-            <w:tcW w:w="405" w:type="dxa"/>
-            <w:tcBorders>
-              <w:top w:val="single" w:sz="4" w:space="0" w:color="auto"/>
-              <w:left w:val="single" w:sz="4" w:space="0" w:color="auto"/>
-              <w:bottom w:val="single" w:sz="4" w:space="0" w:color="auto"/>
-              <w:right w:val="single" w:sz="4" w:space="0" w:color="auto"/>
-            </w:tcBorders>
+            <w:tcW w:w="600" w:type="dxa"/>
           </w:tcPr>
           <w:p>
             <w:pPr>
-              <w:pStyle w:val="BodyTextIndent3"/>
-              <w:ind w:firstLine="0"/>
               <w:jc w:val="center"/>
-              <w:rPr>
-                <w:sz w:val="18"/>
-                <w:szCs w:val="18"/>
-                <w:lang w:val="bg-BG"/>
-              </w:rPr>
             </w:pPr>
+            <w:r>
+              <w:rPr>
+                <w:lang w:val="en-GB"/>
+                <w:rFonts w:ascii="Times New Roman" w:hAnsi="Times New Roman" w:cs="Times New Roman"/>
+                <w:sz w:val="18"/>
+                <w:szCs w:val="18"/>
+              </w:rPr>
+              <w:t>2.</w:t>
+            </w:r>
           </w:p>
         </w:tc>
         <w:tc>
           <w:tcPr>
-            <w:tcW w:w="1985" w:type="dxa"/>
-            <w:tcBorders>
-              <w:top w:val="single" w:sz="4" w:space="0" w:color="auto"/>
-              <w:left w:val="single" w:sz="4" w:space="0" w:color="auto"/>
-              <w:bottom w:val="single" w:sz="4" w:space="0" w:color="auto"/>
-              <w:right w:val="single" w:sz="4" w:space="0" w:color="auto"/>
-            </w:tcBorders>
+            <w:tcW w:w="3150" w:type="dxa"/>
           </w:tcPr>
           <w:p>
             <w:pPr>
-              <w:pStyle w:val="BodyTextIndent3"/>
-              <w:ind w:firstLine="0"/>
               <w:jc w:val="center"/>
-              <w:rPr>
-                <w:sz w:val="18"/>
-                <w:szCs w:val="18"/>
-                <w:lang w:val="bg-BG"/>
-              </w:rPr>
             </w:pPr>
+            <w:r>
+              <w:rPr>
+                <w:lang w:val="en-GB"/>
+                <w:rFonts w:ascii="Times New Roman" w:hAnsi="Times New Roman" w:cs="Times New Roman"/>
+                <w:sz w:val="18"/>
+                <w:szCs w:val="18"/>
+              </w:rPr>
+              <w:t xml:space="preserve">Киселинност </w:t>
+            </w:r>
           </w:p>
         </w:tc>
         <w:tc>
           <w:tcPr>
-            <w:tcW w:w="1417" w:type="dxa"/>
-            <w:tcBorders>
-              <w:top w:val="single" w:sz="4" w:space="0" w:color="auto"/>
-              <w:left w:val="single" w:sz="4" w:space="0" w:color="auto"/>
-              <w:bottom w:val="single" w:sz="4" w:space="0" w:color="auto"/>
-              <w:right w:val="single" w:sz="4" w:space="0" w:color="auto"/>
-            </w:tcBorders>
+            <w:tcW w:w="2250" w:type="dxa"/>
           </w:tcPr>
           <w:p>
             <w:pPr>
-              <w:pStyle w:val="BodyTextIndent3"/>
-              <w:ind w:firstLine="0"/>
               <w:jc w:val="center"/>
-              <w:rPr>
-                <w:sz w:val="18"/>
-                <w:szCs w:val="18"/>
-                <w:lang w:val="bg-BG"/>
-              </w:rPr>
             </w:pPr>
+            <w:r>
+              <w:rPr>
+                <w:lang w:val="en-GB"/>
+                <w:rFonts w:ascii="Times New Roman" w:hAnsi="Times New Roman" w:cs="Times New Roman"/>
+                <w:sz w:val="18"/>
+                <w:szCs w:val="18"/>
+              </w:rPr>
+              <w:t xml:space="preserve">A34-2                    </w:t>
+            </w:r>
           </w:p>
         </w:tc>
         <w:tc>
           <w:tcPr>
-            <w:tcW w:w="1560" w:type="dxa"/>
-            <w:tcBorders>
-              <w:top w:val="single" w:sz="4" w:space="0" w:color="auto"/>
-              <w:left w:val="single" w:sz="4" w:space="0" w:color="auto"/>
-              <w:bottom w:val="single" w:sz="4" w:space="0" w:color="auto"/>
-              <w:right w:val="single" w:sz="4" w:space="0" w:color="auto"/>
-            </w:tcBorders>
+            <w:tcW w:w="2550" w:type="dxa"/>
           </w:tcPr>
           <w:p>
             <w:pPr>
-              <w:pStyle w:val="BodyTextIndent3"/>
-              <w:ind w:firstLine="0"/>
               <w:jc w:val="center"/>
-              <w:rPr>
-                <w:sz w:val="18"/>
-                <w:szCs w:val="18"/>
-                <w:lang w:val="bg-BG"/>
-              </w:rPr>
             </w:pPr>
+            <w:r>
+              <w:rPr>
+                <w:lang w:val="en-GB"/>
+                <w:rFonts w:ascii="Times New Roman" w:hAnsi="Times New Roman" w:cs="Times New Roman"/>
+                <w:sz w:val="18"/>
+                <w:szCs w:val="18"/>
+              </w:rPr>
+              <w:t xml:space="preserve">БДС 3485 т.3.5 </w:t>
+            </w:r>
           </w:p>
         </w:tc>
         <w:tc>
           <w:tcPr>
-            <w:tcW w:w="2551" w:type="dxa"/>
-            <w:tcBorders>
-              <w:top w:val="single" w:sz="4" w:space="0" w:color="auto"/>
-              <w:left w:val="single" w:sz="4" w:space="0" w:color="auto"/>
-              <w:bottom w:val="single" w:sz="4" w:space="0" w:color="auto"/>
-              <w:right w:val="single" w:sz="4" w:space="0" w:color="auto"/>
-            </w:tcBorders>
+            <w:tcW w:w="4350" w:type="dxa"/>
           </w:tcPr>
           <w:p>
             <w:pPr>
-              <w:pStyle w:val="BodyTextIndent3"/>
-              <w:ind w:firstLine="0"/>
               <w:jc w:val="center"/>
-              <w:rPr>
-                <w:sz w:val="18"/>
-                <w:szCs w:val="18"/>
-                <w:lang w:val="bg-BG"/>
-              </w:rPr>
             </w:pPr>
+            <w:r>
+              <w:rPr>
+                <w:lang w:val="en-GB"/>
+                <w:rFonts w:ascii="Times New Roman" w:hAnsi="Times New Roman" w:cs="Times New Roman"/>
+                <w:sz w:val="18"/>
+                <w:szCs w:val="18"/>
+              </w:rPr>
+              <w:t>1234°²±²°±</w:t>
+            </w:r>
           </w:p>
         </w:tc>
         <w:tc>
           <w:tcPr>
-            <w:tcW w:w="1276" w:type="dxa"/>
-            <w:tcBorders>
-              <w:top w:val="single" w:sz="4" w:space="0" w:color="auto"/>
-              <w:left w:val="single" w:sz="4" w:space="0" w:color="auto"/>
-              <w:bottom w:val="single" w:sz="4" w:space="0" w:color="auto"/>
-              <w:right w:val="single" w:sz="4" w:space="0" w:color="auto"/>
-            </w:tcBorders>
+            <w:tcW w:w="2310" w:type="dxa"/>
           </w:tcPr>
           <w:p>
             <w:pPr>
-              <w:pStyle w:val="BodyTextIndent3"/>
-              <w:ind w:firstLine="0"/>
               <w:jc w:val="center"/>
-              <w:rPr>
-                <w:sz w:val="18"/>
-                <w:szCs w:val="18"/>
-                <w:lang w:val="bg-BG"/>
-              </w:rPr>
             </w:pPr>
+            <w:r>
+              <w:rPr>
+                <w:lang w:val="en-GB"/>
+                <w:rFonts w:ascii="Times New Roman" w:hAnsi="Times New Roman" w:cs="Times New Roman"/>
+                <w:sz w:val="18"/>
+                <w:szCs w:val="18"/>
+              </w:rPr>
+              <w:t>2</w:t>
+            </w:r>
           </w:p>
         </w:tc>
         <w:tc>
           <w:tcPr>
-            <w:tcW w:w="1048" w:type="dxa"/>
-            <w:tcBorders>
-              <w:top w:val="single" w:sz="4" w:space="0" w:color="auto"/>
-              <w:left w:val="single" w:sz="4" w:space="0" w:color="auto"/>
-              <w:bottom w:val="single" w:sz="4" w:space="0" w:color="auto"/>
-              <w:right w:val="single" w:sz="4" w:space="0" w:color="auto"/>
-            </w:tcBorders>
+            <w:tcW w:w="2310" w:type="dxa"/>
           </w:tcPr>
           <w:p>
             <w:pPr>
-              <w:pStyle w:val="BodyTextIndent3"/>
-              <w:ind w:firstLine="0"/>
               <w:jc w:val="center"/>
-              <w:rPr>
-                <w:sz w:val="18"/>
-                <w:szCs w:val="18"/>
-                <w:lang w:val="bg-BG"/>
-              </w:rPr>
             </w:pPr>
+            <w:r>
+              <w:rPr>
+                <w:lang w:val="en-GB"/>
+                <w:rFonts w:ascii="Times New Roman" w:hAnsi="Times New Roman" w:cs="Times New Roman"/>
+                <w:sz w:val="18"/>
+                <w:szCs w:val="18"/>
+              </w:rPr>
+              <w:t>%</w:t>
+            </w:r>
           </w:p>
         </w:tc>
         <w:tc>
           <w:tcPr>
-            <w:tcW w:w="1287" w:type="dxa"/>
-            <w:tcBorders>
-              <w:top w:val="single" w:sz="4" w:space="0" w:color="auto"/>
-              <w:left w:val="single" w:sz="4" w:space="0" w:color="auto"/>
-              <w:bottom w:val="single" w:sz="4" w:space="0" w:color="auto"/>
-              <w:right w:val="single" w:sz="4" w:space="0" w:color="auto"/>
-            </w:tcBorders>
+            <w:tcW w:w="2310" w:type="dxa"/>
           </w:tcPr>
           <w:p>
             <w:pPr>
-              <w:pStyle w:val="BodyTextIndent3"/>
-              <w:ind w:firstLine="0"/>
               <w:jc w:val="center"/>
-              <w:rPr>
-                <w:sz w:val="18"/>
-                <w:szCs w:val="18"/>
-                <w:lang w:val="bg-BG"/>
-              </w:rPr>
             </w:pPr>
-          </w:p>
-        </w:tc>
-      </w:tr>
-      <w:tr>
-        <w:trPr>
-          <w:trHeight w:val="175"/>
-          <w:jc w:val="center"/>
-        </w:trPr>
-        <w:tc>
-          <w:tcPr>
-            <w:tcW w:w="405" w:type="dxa"/>
-            <w:tcBorders>
-              <w:top w:val="single" w:sz="4" w:space="0" w:color="auto"/>
-              <w:left w:val="single" w:sz="4" w:space="0" w:color="auto"/>
-              <w:bottom w:val="single" w:sz="4" w:space="0" w:color="auto"/>
-              <w:right w:val="single" w:sz="4" w:space="0" w:color="auto"/>
-            </w:tcBorders>
-          </w:tcPr>
-          <w:p>
-            <w:pPr>
-              <w:pStyle w:val="BodyTextIndent3"/>
-              <w:ind w:firstLine="0"/>
-              <w:jc w:val="center"/>
-              <w:rPr>
-                <w:sz w:val="18"/>
-                <w:szCs w:val="18"/>
-                <w:lang w:val="bg-BG"/>
-              </w:rPr>
-            </w:pPr>
-          </w:p>
-        </w:tc>
-        <w:tc>
-          <w:tcPr>
-            <w:tcW w:w="1985" w:type="dxa"/>
-            <w:tcBorders>
-              <w:top w:val="single" w:sz="4" w:space="0" w:color="auto"/>
-              <w:left w:val="single" w:sz="4" w:space="0" w:color="auto"/>
-              <w:bottom w:val="single" w:sz="4" w:space="0" w:color="auto"/>
-              <w:right w:val="single" w:sz="4" w:space="0" w:color="auto"/>
-            </w:tcBorders>
-          </w:tcPr>
-          <w:p>
-            <w:pPr>
-              <w:pStyle w:val="BodyTextIndent3"/>
-              <w:ind w:firstLine="0"/>
-              <w:jc w:val="center"/>
-              <w:rPr>
-                <w:sz w:val="18"/>
-                <w:szCs w:val="18"/>
-                <w:lang w:val="bg-BG"/>
-              </w:rPr>
-            </w:pPr>
-          </w:p>
-        </w:tc>
-        <w:tc>
-          <w:tcPr>
-            <w:tcW w:w="1417" w:type="dxa"/>
-            <w:tcBorders>
-              <w:top w:val="single" w:sz="4" w:space="0" w:color="auto"/>
-              <w:left w:val="single" w:sz="4" w:space="0" w:color="auto"/>
-              <w:bottom w:val="single" w:sz="4" w:space="0" w:color="auto"/>
-              <w:right w:val="single" w:sz="4" w:space="0" w:color="auto"/>
-            </w:tcBorders>
-          </w:tcPr>
-          <w:p>
-            <w:pPr>
-              <w:pStyle w:val="BodyTextIndent3"/>
-              <w:ind w:firstLine="0"/>
-              <w:jc w:val="center"/>
-              <w:rPr>
-                <w:sz w:val="18"/>
-                <w:szCs w:val="18"/>
-                <w:lang w:val="bg-BG"/>
-              </w:rPr>
-            </w:pPr>
-          </w:p>
-        </w:tc>
-        <w:tc>
-          <w:tcPr>
-            <w:tcW w:w="1560" w:type="dxa"/>
-            <w:tcBorders>
-              <w:top w:val="single" w:sz="4" w:space="0" w:color="auto"/>
-              <w:left w:val="single" w:sz="4" w:space="0" w:color="auto"/>
-              <w:bottom w:val="single" w:sz="4" w:space="0" w:color="auto"/>
-              <w:right w:val="single" w:sz="4" w:space="0" w:color="auto"/>
-            </w:tcBorders>
-          </w:tcPr>
-          <w:p>
-            <w:pPr>
-              <w:pStyle w:val="BodyTextIndent3"/>
-              <w:ind w:firstLine="0"/>
-              <w:jc w:val="center"/>
-              <w:rPr>
-                <w:sz w:val="18"/>
-                <w:szCs w:val="18"/>
-                <w:lang w:val="bg-BG"/>
-              </w:rPr>
-            </w:pPr>
-          </w:p>
-        </w:tc>
-        <w:tc>
-          <w:tcPr>
-            <w:tcW w:w="2551" w:type="dxa"/>
-            <w:tcBorders>
-              <w:top w:val="single" w:sz="4" w:space="0" w:color="auto"/>
-              <w:left w:val="single" w:sz="4" w:space="0" w:color="auto"/>
-              <w:bottom w:val="single" w:sz="4" w:space="0" w:color="auto"/>
-              <w:right w:val="single" w:sz="4" w:space="0" w:color="auto"/>
-            </w:tcBorders>
-          </w:tcPr>
-          <w:p>
-            <w:pPr>
-              <w:pStyle w:val="BodyTextIndent3"/>
-              <w:ind w:firstLine="0"/>
-              <w:jc w:val="center"/>
-              <w:rPr>
-                <w:sz w:val="18"/>
-                <w:szCs w:val="18"/>
-                <w:lang w:val="bg-BG"/>
-              </w:rPr>
-            </w:pPr>
-          </w:p>
-        </w:tc>
-        <w:tc>
-          <w:tcPr>
-            <w:tcW w:w="1276" w:type="dxa"/>
-            <w:tcBorders>
-              <w:top w:val="single" w:sz="4" w:space="0" w:color="auto"/>
-              <w:left w:val="single" w:sz="4" w:space="0" w:color="auto"/>
-              <w:bottom w:val="single" w:sz="4" w:space="0" w:color="auto"/>
-              <w:right w:val="single" w:sz="4" w:space="0" w:color="auto"/>
-            </w:tcBorders>
-          </w:tcPr>
-          <w:p>
-            <w:pPr>
-              <w:pStyle w:val="BodyTextIndent3"/>
-              <w:ind w:firstLine="0"/>
-              <w:jc w:val="center"/>
-              <w:rPr>
-                <w:sz w:val="18"/>
-                <w:szCs w:val="18"/>
-                <w:lang w:val="bg-BG"/>
-              </w:rPr>
-            </w:pPr>
-          </w:p>
-        </w:tc>
-        <w:tc>
-          <w:tcPr>
-            <w:tcW w:w="1048" w:type="dxa"/>
-            <w:tcBorders>
-              <w:top w:val="single" w:sz="4" w:space="0" w:color="auto"/>
-              <w:left w:val="single" w:sz="4" w:space="0" w:color="auto"/>
-              <w:bottom w:val="single" w:sz="4" w:space="0" w:color="auto"/>
-              <w:right w:val="single" w:sz="4" w:space="0" w:color="auto"/>
-            </w:tcBorders>
-          </w:tcPr>
-          <w:p>
-            <w:pPr>
-              <w:pStyle w:val="BodyTextIndent3"/>
-              <w:ind w:firstLine="0"/>
-              <w:jc w:val="center"/>
-              <w:rPr>
-                <w:sz w:val="18"/>
-                <w:szCs w:val="18"/>
-                <w:lang w:val="bg-BG"/>
-              </w:rPr>
-            </w:pPr>
-          </w:p>
-        </w:tc>
-        <w:tc>
-          <w:tcPr>
-            <w:tcW w:w="1287" w:type="dxa"/>
-            <w:tcBorders>
-              <w:top w:val="single" w:sz="4" w:space="0" w:color="auto"/>
-              <w:left w:val="single" w:sz="4" w:space="0" w:color="auto"/>
-              <w:bottom w:val="single" w:sz="4" w:space="0" w:color="auto"/>
-              <w:right w:val="single" w:sz="4" w:space="0" w:color="auto"/>
-            </w:tcBorders>
-          </w:tcPr>
-          <w:p>
-            <w:pPr>
-              <w:pStyle w:val="BodyTextIndent3"/>
-              <w:ind w:firstLine="0"/>
-              <w:jc w:val="center"/>
-              <w:rPr>
-                <w:sz w:val="18"/>
-                <w:szCs w:val="18"/>
-                <w:lang w:val="bg-BG"/>
-              </w:rPr>
-            </w:pPr>
-          </w:p>
-        </w:tc>
-      </w:tr>
-      <w:tr>
-        <w:trPr>
-          <w:trHeight w:val="175"/>
-          <w:jc w:val="center"/>
-        </w:trPr>
-        <w:tc>
-          <w:tcPr>
-            <w:tcW w:w="405" w:type="dxa"/>
-            <w:tcBorders>
-              <w:top w:val="single" w:sz="4" w:space="0" w:color="auto"/>
-              <w:left w:val="single" w:sz="4" w:space="0" w:color="auto"/>
-              <w:bottom w:val="single" w:sz="4" w:space="0" w:color="auto"/>
-              <w:right w:val="single" w:sz="4" w:space="0" w:color="auto"/>
-            </w:tcBorders>
-          </w:tcPr>
-          <w:p>
-            <w:pPr>
-              <w:pStyle w:val="BodyTextIndent3"/>
-              <w:ind w:firstLine="0"/>
-              <w:jc w:val="center"/>
-              <w:rPr>
-                <w:sz w:val="18"/>
-                <w:szCs w:val="18"/>
-                <w:lang w:val="bg-BG"/>
-              </w:rPr>
-            </w:pPr>
-          </w:p>
-        </w:tc>
-        <w:tc>
-          <w:tcPr>
-            <w:tcW w:w="1985" w:type="dxa"/>
-            <w:tcBorders>
-              <w:top w:val="single" w:sz="4" w:space="0" w:color="auto"/>
-              <w:left w:val="single" w:sz="4" w:space="0" w:color="auto"/>
-              <w:bottom w:val="single" w:sz="4" w:space="0" w:color="auto"/>
-              <w:right w:val="single" w:sz="4" w:space="0" w:color="auto"/>
-            </w:tcBorders>
-          </w:tcPr>
-          <w:p>
-            <w:pPr>
-              <w:pStyle w:val="BodyTextIndent3"/>
-              <w:ind w:firstLine="0"/>
-              <w:jc w:val="center"/>
-              <w:rPr>
-                <w:sz w:val="18"/>
-                <w:szCs w:val="18"/>
-                <w:lang w:val="bg-BG"/>
-              </w:rPr>
-            </w:pPr>
-          </w:p>
-        </w:tc>
-        <w:tc>
-          <w:tcPr>
-            <w:tcW w:w="1417" w:type="dxa"/>
-            <w:tcBorders>
-              <w:top w:val="single" w:sz="4" w:space="0" w:color="auto"/>
-              <w:left w:val="single" w:sz="4" w:space="0" w:color="auto"/>
-              <w:bottom w:val="single" w:sz="4" w:space="0" w:color="auto"/>
-              <w:right w:val="single" w:sz="4" w:space="0" w:color="auto"/>
-            </w:tcBorders>
-          </w:tcPr>
-          <w:p>
-            <w:pPr>
-              <w:pStyle w:val="BodyTextIndent3"/>
-              <w:ind w:firstLine="0"/>
-              <w:jc w:val="center"/>
-              <w:rPr>
-                <w:sz w:val="18"/>
-                <w:szCs w:val="18"/>
-                <w:lang w:val="bg-BG"/>
-              </w:rPr>
-            </w:pPr>
-          </w:p>
-        </w:tc>
-        <w:tc>
-          <w:tcPr>
-            <w:tcW w:w="1560" w:type="dxa"/>
-            <w:tcBorders>
-              <w:top w:val="single" w:sz="4" w:space="0" w:color="auto"/>
-              <w:left w:val="single" w:sz="4" w:space="0" w:color="auto"/>
-              <w:bottom w:val="single" w:sz="4" w:space="0" w:color="auto"/>
-              <w:right w:val="single" w:sz="4" w:space="0" w:color="auto"/>
-            </w:tcBorders>
-          </w:tcPr>
-          <w:p>
-            <w:pPr>
-              <w:pStyle w:val="BodyTextIndent3"/>
-              <w:ind w:firstLine="0"/>
-              <w:jc w:val="center"/>
-              <w:rPr>
-                <w:sz w:val="18"/>
-                <w:szCs w:val="18"/>
-                <w:lang w:val="bg-BG"/>
-              </w:rPr>
-            </w:pPr>
-          </w:p>
-        </w:tc>
-        <w:tc>
-          <w:tcPr>
-            <w:tcW w:w="2551" w:type="dxa"/>
-            <w:tcBorders>
-              <w:top w:val="single" w:sz="4" w:space="0" w:color="auto"/>
-              <w:left w:val="single" w:sz="4" w:space="0" w:color="auto"/>
-              <w:bottom w:val="single" w:sz="4" w:space="0" w:color="auto"/>
-              <w:right w:val="single" w:sz="4" w:space="0" w:color="auto"/>
-            </w:tcBorders>
-          </w:tcPr>
-          <w:p>
-            <w:pPr>
-              <w:pStyle w:val="BodyTextIndent3"/>
-              <w:ind w:firstLine="0"/>
-              <w:jc w:val="center"/>
-              <w:rPr>
-                <w:sz w:val="18"/>
-                <w:szCs w:val="18"/>
-                <w:lang w:val="bg-BG"/>
-              </w:rPr>
-            </w:pPr>
-          </w:p>
-        </w:tc>
-        <w:tc>
-          <w:tcPr>
-            <w:tcW w:w="1276" w:type="dxa"/>
-            <w:tcBorders>
-              <w:top w:val="single" w:sz="4" w:space="0" w:color="auto"/>
-              <w:left w:val="single" w:sz="4" w:space="0" w:color="auto"/>
-              <w:bottom w:val="single" w:sz="4" w:space="0" w:color="auto"/>
-              <w:right w:val="single" w:sz="4" w:space="0" w:color="auto"/>
-            </w:tcBorders>
-          </w:tcPr>
-          <w:p>
-            <w:pPr>
-              <w:pStyle w:val="BodyTextIndent3"/>
-              <w:ind w:firstLine="0"/>
-              <w:jc w:val="center"/>
-              <w:rPr>
-                <w:sz w:val="18"/>
-                <w:szCs w:val="18"/>
-                <w:lang w:val="bg-BG"/>
-              </w:rPr>
-            </w:pPr>
-          </w:p>
-        </w:tc>
-        <w:tc>
-          <w:tcPr>
-            <w:tcW w:w="1048" w:type="dxa"/>
-            <w:tcBorders>
-              <w:top w:val="single" w:sz="4" w:space="0" w:color="auto"/>
-              <w:left w:val="single" w:sz="4" w:space="0" w:color="auto"/>
-              <w:bottom w:val="single" w:sz="4" w:space="0" w:color="auto"/>
-              <w:right w:val="single" w:sz="4" w:space="0" w:color="auto"/>
-            </w:tcBorders>
-          </w:tcPr>
-          <w:p>
-            <w:pPr>
-              <w:pStyle w:val="BodyTextIndent3"/>
-              <w:ind w:firstLine="0"/>
-              <w:jc w:val="center"/>
-              <w:rPr>
-                <w:sz w:val="18"/>
-                <w:szCs w:val="18"/>
-                <w:lang w:val="bg-BG"/>
-              </w:rPr>
-            </w:pPr>
-          </w:p>
-        </w:tc>
-        <w:tc>
-          <w:tcPr>
-            <w:tcW w:w="1287" w:type="dxa"/>
-            <w:tcBorders>
-              <w:top w:val="single" w:sz="4" w:space="0" w:color="auto"/>
-              <w:left w:val="single" w:sz="4" w:space="0" w:color="auto"/>
-              <w:bottom w:val="single" w:sz="4" w:space="0" w:color="auto"/>
-              <w:right w:val="single" w:sz="4" w:space="0" w:color="auto"/>
-            </w:tcBorders>
-          </w:tcPr>
-          <w:p>
-            <w:pPr>
-              <w:pStyle w:val="BodyTextIndent3"/>
-              <w:ind w:firstLine="0"/>
-              <w:jc w:val="center"/>
-              <w:rPr>
-                <w:sz w:val="18"/>
-                <w:szCs w:val="18"/>
-                <w:lang w:val="bg-BG"/>
-              </w:rPr>
-            </w:pPr>
+            <w:r>
+              <w:rPr>
+                <w:lang w:val="en-GB"/>
+                <w:rFonts w:ascii="Times New Roman" w:hAnsi="Times New Roman" w:cs="Times New Roman"/>
+                <w:sz w:val="18"/>
+                <w:szCs w:val="18"/>
+              </w:rPr>
+              <w:t>20±2°C</w:t>
+            </w:r>
           </w:p>
         </w:tc>
       </w:tr>
@@ -2751,57 +2101,83 @@
     </w:p>
     <w:p>
       <w:pPr>
+        <w:pStyle w:val="NoSpacing"/>
         <w:jc w:val="both"/>
         <w:rPr>
           <w:sz w:val="16"/>
           <w:szCs w:val="16"/>
-          <w:lang w:val="bg-BG"/>
+          <w:lang w:val="en-US"/>
         </w:rPr>
       </w:pPr>
       <w:r>
         <w:rPr>
           <w:sz w:val="16"/>
           <w:szCs w:val="16"/>
-        </w:rPr>
-        <w:t>Забележка 1:</w:t>
+          <w:lang w:val="en-US"/>
+        </w:rPr>
+        <w:t>
+Забележка 1: Регламент 1881/2006
+</w:t>
       </w:r>
       <w:r>
         <w:rPr>
           <w:sz w:val="16"/>
           <w:szCs w:val="16"/>
-          <w:lang w:val="bg-BG"/>
-        </w:rPr>
-        <w:t xml:space="preserve"> </w:t>
+          <w:lang w:val="en-US"/>
+        </w:rPr>
+        <w:br/>
       </w:r>
       <w:r>
         <w:rPr>
           <w:sz w:val="16"/>
           <w:szCs w:val="16"/>
-        </w:rPr>
-        <w:t xml:space="preserve">Ако е необходимо, протоколът от изпитване може да включва мнения и интерпретации за определени изпитвания (заключения не се допускат) само в съответствие с изискванията на т. 5. 10. 5 от БДС EN ISO/IEC </w:t>
+          <w:lang w:val="en-US"/>
+        </w:rPr>
+        <w:t>
+</w:t>
       </w:r>
       <w:r>
         <w:rPr>
           <w:sz w:val="16"/>
           <w:szCs w:val="16"/>
-          <w:lang w:val="bg-BG"/>
-        </w:rPr>
-        <w:t>17025</w:t>
+          <w:lang w:val="en-US"/>
+        </w:rPr>
+        <w:br/>
       </w:r>
       <w:r>
         <w:rPr>
           <w:sz w:val="16"/>
           <w:szCs w:val="16"/>
-          <w:lang w:val="bg-BG"/>
-        </w:rPr>
-        <w:t xml:space="preserve"> </w:t>
+          <w:lang w:val="en-US"/>
+        </w:rPr>
+        <w:t>
+Забележка 2: забежка
+</w:t>
       </w:r>
       <w:r>
         <w:rPr>
           <w:sz w:val="16"/>
           <w:szCs w:val="16"/>
-        </w:rPr>
-        <w:t xml:space="preserve"> </w:t>
+          <w:lang w:val="en-US"/>
+        </w:rPr>
+        <w:br/>
+      </w:r>
+      <w:r>
+        <w:rPr>
+          <w:sz w:val="16"/>
+          <w:szCs w:val="16"/>
+          <w:lang w:val="en-US"/>
+        </w:rPr>
+        <w:t>
+</w:t>
+      </w:r>
+      <w:r>
+        <w:rPr>
+          <w:sz w:val="16"/>
+          <w:szCs w:val="16"/>
+          <w:lang w:val="en-US"/>
+        </w:rPr>
+        <w:br/>
       </w:r>
     </w:p>
     <w:p>
@@ -2818,100 +2194,120 @@
       <w:pPr>
         <w:jc w:val="both"/>
         <w:rPr>
-          <w:sz w:val="16"/>
-          <w:szCs w:val="16"/>
-          <w:lang w:val="bg-BG"/>
-        </w:rPr>
-      </w:pPr>
-      <w:r>
-        <w:rPr>
-          <w:sz w:val="16"/>
-          <w:szCs w:val="16"/>
-          <w:lang w:val="bg-BG"/>
-        </w:rPr>
-        <w:t>Забележка 2: Резултат от изпитванията се отнася само за изпитваните образци.</w:t>
-      </w:r>
-      <w:r>
-        <w:rPr>
-          <w:sz w:val="16"/>
-          <w:szCs w:val="16"/>
-          <w:lang w:val="bg-BG"/>
-        </w:rPr>
-        <w:t xml:space="preserve"> Извлечения от изпитвателния протокол не могат да се размножават без писмено съгласие на РВС РУСЕ ЕООД.</w:t>
-      </w:r>
+          <w:lang w:val="bg-BG"/>
+        </w:rPr>
+      </w:pPr>
     </w:p>
     <w:p>
       <w:pPr>
         <w:jc w:val="both"/>
         <w:rPr>
-          <w:sz w:val="16"/>
-          <w:szCs w:val="16"/>
           <w:lang w:val="bg-BG"/>
         </w:rPr>
       </w:pPr>
     </w:p>
     <w:p>
       <w:pPr>
-        <w:pStyle w:val="NoSpacing"/>
-        <w:jc w:val="both"/>
-        <w:rPr>
-          <w:sz w:val="16"/>
-          <w:szCs w:val="16"/>
-          <w:lang w:val="bg-BG"/>
-        </w:rPr>
-      </w:pPr>
-      <w:r>
-        <w:rPr>
-          <w:sz w:val="16"/>
-          <w:szCs w:val="16"/>
-          <w:lang w:val="bg-BG"/>
-        </w:rPr>
-        <w:t>Забележка 3:</w:t>
+        <w:ind w:right="-285" w:hanging="709"/>
+        <w:rPr>
+          <w:b/>
+          <w:lang w:val="bg-BG"/>
+        </w:rPr>
+      </w:pPr>
+      <w:r>
+        <w:rPr>
+          <w:b/>
+          <w:lang w:val="bg-BG"/>
+        </w:rPr>
+        <w:t>ИЗВЪРШИЛ ИЗПИТВАНЕТО:</w:t>
+      </w:r>
+      <w:r>
+        <w:rPr>
+          <w:b/>
+          <w:lang w:val="bg-BG"/>
+        </w:rPr>
+        <w:tab/>
+      </w:r>
+      <w:r>
+        <w:rPr>
+          <w:b/>
+          <w:lang w:val="bg-BG"/>
+        </w:rPr>
+        <w:tab/>
+      </w:r>
+      <w:r>
+        <w:rPr>
+          <w:b/>
+          <w:lang w:val="bg-BG"/>
+        </w:rPr>
+        <w:tab/>
       </w:r>
     </w:p>
     <w:p>
       <w:pPr>
-        <w:pStyle w:val="NoSpacing"/>
-        <w:jc w:val="both"/>
-        <w:rPr>
-          <w:sz w:val="16"/>
-          <w:szCs w:val="16"/>
-          <w:lang w:val="ru-RU"/>
-        </w:rPr>
-      </w:pPr>
+        <w:ind w:right="-285" w:hanging="709"/>
+      </w:pPr>
+      <w:r>
+        <w:rPr>
+          <w:lang w:val="bg-BG"/>
+        </w:rPr>
+        <w:tab/>
+      </w:r>
+      <w:r>
+        <w:rPr>
+          <w:lang w:val="bg-BG"/>
+        </w:rPr>
+        <w:tab/>
+      </w:r>
+      <w:r>
+        <w:rPr>
+          <w:lang w:val="bg-BG"/>
+        </w:rPr>
+        <w:tab/>
+      </w:r>
+      <w:r>
+        <w:t>asdf</w:t>
+      </w:r>
+      <w:bookmarkStart w:id="0" w:name="_GoBack"/>
+      <w:bookmarkEnd w:id="0"/>
     </w:p>
     <w:p>
       <w:pPr>
-        <w:pStyle w:val="NoSpacing"/>
-        <w:jc w:val="both"/>
-        <w:rPr>
-          <w:sz w:val="16"/>
-          <w:szCs w:val="16"/>
-          <w:lang w:val="bg-BG"/>
-        </w:rPr>
-      </w:pPr>
-      <w:r>
-        <w:rPr>
-          <w:sz w:val="16"/>
-          <w:szCs w:val="16"/>
-          <w:lang w:val="bg-BG"/>
-        </w:rPr>
-        <w:t>Забележка 4:</w:t>
+        <w:ind w:left="720" w:right="-285" w:firstLine="720"/>
+        <w:rPr>
+          <w:lang w:val="bg-BG"/>
+        </w:rPr>
+      </w:pPr>
+      <w:r>
+        <w:rPr>
+          <w:lang w:val="bg-BG"/>
+        </w:rPr>
+        <w:t xml:space="preserve">    </w:t>
+      </w:r>
+      <w:r>
+        <w:rPr>
+          <w:lang w:val="bg-BG"/>
+        </w:rPr>
+        <w:t xml:space="preserve">(Име, фамилия , подпис)                   </w:t>
+      </w:r>
+      <w:r>
+        <w:rPr>
+          <w:lang w:val="bg-BG"/>
+        </w:rPr>
+        <w:t xml:space="preserve"> </w:t>
       </w:r>
     </w:p>
     <w:p>
       <w:pPr>
-        <w:jc w:val="both"/>
-        <w:rPr>
-          <w:sz w:val="16"/>
-          <w:szCs w:val="16"/>
+        <w:ind w:right="-285" w:hanging="709"/>
+        <w:rPr>
           <w:lang w:val="bg-BG"/>
         </w:rPr>
       </w:pPr>
     </w:p>
     <w:p>
       <w:pPr>
-        <w:jc w:val="both"/>
+        <w:ind w:right="-285" w:hanging="709"/>
         <w:rPr>
           <w:lang w:val="bg-BG"/>
         </w:rPr>
@@ -2919,229 +2315,73 @@
     </w:p>
     <w:p>
       <w:pPr>
-        <w:jc w:val="both"/>
-        <w:rPr>
-          <w:lang w:val="bg-BG"/>
-        </w:rPr>
-      </w:pPr>
+        <w:ind w:left="2880" w:right="-285" w:firstLine="720"/>
+      </w:pPr>
+      <w:r>
+        <w:rPr>
+          <w:b/>
+          <w:lang w:val="bg-BG"/>
+        </w:rPr>
+        <w:t xml:space="preserve">       </w:t>
+      </w:r>
+      <w:r>
+        <w:rPr>
+          <w:b/>
+          <w:lang w:val="bg-BG"/>
+        </w:rPr>
+        <w:t>РЪКОВОДИТЕЛ НА ЛАБОРАТОРИЯТА:</w:t>
+      </w:r>
+      <w:r>
+        <w:rPr>
+          <w:b/>
+        </w:rPr>
+        <w:t xml:space="preserve"> </w:t>
+      </w:r>
+      <w:r>
+        <w:t>234</w:t>
+      </w:r>
     </w:p>
     <w:p>
       <w:pPr>
-        <w:ind w:right="-285" w:hanging="709"/>
-        <w:rPr>
-          <w:b/>
-          <w:lang w:val="bg-BG"/>
-        </w:rPr>
-      </w:pPr>
-      <w:r>
-        <w:rPr>
-          <w:b/>
-          <w:lang w:val="bg-BG"/>
-        </w:rPr>
-        <w:t>ИЗВЪРШИЛ ИЗПИТВАНЕТО:</w:t>
-      </w:r>
-      <w:r>
-        <w:rPr>
-          <w:b/>
-          <w:lang w:val="bg-BG"/>
-        </w:rPr>
-        <w:tab/>
-      </w:r>
-      <w:r>
-        <w:rPr>
-          <w:b/>
-          <w:lang w:val="bg-BG"/>
-        </w:rPr>
-        <w:tab/>
-      </w:r>
-      <w:r>
-        <w:rPr>
-          <w:b/>
-          <w:lang w:val="bg-BG"/>
-        </w:rPr>
-        <w:tab/>
+        <w:ind w:left="7200" w:right="-285"/>
+        <w:rPr>
+          <w:b/>
+          <w:lang w:val="bg-BG"/>
+        </w:rPr>
+      </w:pPr>
+      <w:r>
+        <w:rPr>
+          <w:lang w:val="bg-BG"/>
+        </w:rPr>
+        <w:t xml:space="preserve">     </w:t>
+      </w:r>
+      <w:r>
+        <w:rPr>
+          <w:lang w:val="bg-BG"/>
+        </w:rPr>
+        <w:t xml:space="preserve"> (Име, фамилия , подпис)</w:t>
+      </w:r>
+      <w:r>
+        <w:rPr>
+          <w:b/>
+          <w:lang w:val="bg-BG"/>
+        </w:rPr>
+        <w:t xml:space="preserve"> </w:t>
       </w:r>
     </w:p>
     <w:p>
       <w:pPr>
         <w:ind w:right="-285" w:hanging="709"/>
         <w:rPr>
-          <w:lang w:val="bg-BG"/>
-        </w:rPr>
-      </w:pPr>
-      <w:r>
-        <w:rPr>
-          <w:lang w:val="bg-BG"/>
-        </w:rPr>
-        <w:tab/>
-      </w:r>
-      <w:r>
-        <w:rPr>
-          <w:lang w:val="bg-BG"/>
-        </w:rPr>
-        <w:tab/>
-      </w:r>
-      <w:r>
-        <w:rPr>
-          <w:lang w:val="bg-BG"/>
-        </w:rPr>
-        <w:tab/>
-        <w:t>1. .....................................................</w:t>
-      </w:r>
-    </w:p>
-    <w:p>
-      <w:pPr>
-        <w:ind w:left="720" w:right="-285" w:firstLine="720"/>
-        <w:rPr>
-          <w:lang w:val="bg-BG"/>
-        </w:rPr>
-      </w:pPr>
-      <w:r>
-        <w:rPr>
-          <w:lang w:val="bg-BG"/>
-        </w:rPr>
-        <w:t xml:space="preserve">    </w:t>
-      </w:r>
-      <w:r>
-        <w:rPr>
-          <w:lang w:val="bg-BG"/>
-        </w:rPr>
-        <w:t xml:space="preserve">(Име, фамилия , подпис)                   </w:t>
-      </w:r>
-    </w:p>
-    <w:p>
-      <w:pPr>
-        <w:ind w:right="-285" w:hanging="709"/>
-        <w:rPr>
-          <w:lang w:val="bg-BG"/>
-        </w:rPr>
-      </w:pPr>
-      <w:r>
-        <w:rPr>
-          <w:lang w:val="bg-BG"/>
-        </w:rPr>
-        <w:tab/>
-      </w:r>
-      <w:r>
-        <w:rPr>
-          <w:lang w:val="bg-BG"/>
-        </w:rPr>
-        <w:tab/>
-      </w:r>
-      <w:r>
-        <w:rPr>
-          <w:lang w:val="bg-BG"/>
-        </w:rPr>
-        <w:tab/>
-        <w:t>1. .....................................................</w:t>
-      </w:r>
-    </w:p>
-    <w:p>
-      <w:pPr>
-        <w:ind w:left="720" w:right="-285" w:firstLine="720"/>
-        <w:rPr>
-          <w:lang w:val="bg-BG"/>
-        </w:rPr>
-      </w:pPr>
-      <w:r>
-        <w:rPr>
-          <w:lang w:val="bg-BG"/>
-        </w:rPr>
-        <w:t xml:space="preserve">    </w:t>
-      </w:r>
-      <w:r>
-        <w:rPr>
-          <w:lang w:val="bg-BG"/>
-        </w:rPr>
-        <w:t xml:space="preserve">(Име, фамилия , подпис)                   </w:t>
-      </w:r>
-    </w:p>
-    <w:p>
-      <w:pPr>
-        <w:ind w:right="-285" w:hanging="709"/>
-        <w:rPr>
-          <w:lang w:val="bg-BG"/>
-        </w:rPr>
-      </w:pPr>
-    </w:p>
-    <w:p>
-      <w:pPr>
-        <w:ind w:right="-285" w:hanging="709"/>
-        <w:rPr>
-          <w:lang w:val="bg-BG"/>
-        </w:rPr>
-      </w:pPr>
-    </w:p>
-    <w:p>
-      <w:pPr>
-        <w:ind w:left="2880" w:right="-285" w:firstLine="720"/>
-        <w:rPr>
-          <w:lang w:val="bg-BG"/>
-        </w:rPr>
-      </w:pPr>
-      <w:r>
-        <w:rPr>
-          <w:b/>
-          <w:lang w:val="bg-BG"/>
-        </w:rPr>
-        <w:t xml:space="preserve">       </w:t>
-      </w:r>
-      <w:r>
-        <w:rPr>
-          <w:b/>
-          <w:lang w:val="bg-BG"/>
-        </w:rPr>
-        <w:t>РЪКОВОДИТЕЛ НА ЛАБОРАТОРИЯТА:</w:t>
-      </w:r>
-      <w:r>
-        <w:rPr>
-          <w:b/>
-          <w:lang w:val="bg-BG"/>
-        </w:rPr>
-        <w:t>.................................</w:t>
-      </w:r>
-    </w:p>
-    <w:p>
-      <w:pPr>
-        <w:ind w:left="7200" w:right="-285"/>
-        <w:rPr>
-          <w:b/>
-          <w:lang w:val="bg-BG"/>
-        </w:rPr>
-      </w:pPr>
-      <w:r>
-        <w:rPr>
-          <w:lang w:val="bg-BG"/>
-        </w:rPr>
-        <w:t xml:space="preserve">     </w:t>
-      </w:r>
-      <w:r>
-        <w:rPr>
-          <w:lang w:val="bg-BG"/>
-        </w:rPr>
-        <w:t xml:space="preserve"> (Име, фамилия , подпис)</w:t>
-      </w:r>
-      <w:r>
-        <w:rPr>
-          <w:b/>
-          <w:lang w:val="bg-BG"/>
-        </w:rPr>
-        <w:t xml:space="preserve"> </w:t>
-      </w:r>
-    </w:p>
-    <w:p>
-      <w:pPr>
-        <w:ind w:right="-285" w:hanging="709"/>
-        <w:rPr>
           <w:b/>
           <w:lang w:val="bg-BG"/>
         </w:rPr>
       </w:pPr>
     </w:p>
     <w:sectPr>
-      <w:headerReference w:type="default" r:id="rId9"/>
-      <w:headerReference w:type="first" r:id="rId10"/>
-      <w:footerReference w:type="first" r:id="rId11"/>
+      <w:headerReference w:type="default" r:id="rId8"/>
+      <w:headerReference w:type="first" r:id="rId9"/>
+      <w:footerReference w:type="first" r:id="rId10"/>
       <w:footnotePr>
         <w:pos w:val="beneathText"/>
       </w:footnotePr>
@@ -3196,7 +2436,16 @@
         <w:szCs w:val="16"/>
         <w:lang w:val="bg-BG" w:eastAsia="en-US"/>
       </w:rPr>
-      <w:t xml:space="preserve">Офис София, </w:t>
+      <w:t xml:space="preserve">Офис </w:t>
+    </w:r>
+    <w:r>
+      <w:rPr>
+        <w:b/>
+        <w:sz w:val="16"/>
+        <w:szCs w:val="16"/>
+        <w:lang w:val="bg-BG" w:eastAsia="en-US"/>
+      </w:rPr>
+      <w:t xml:space="preserve">София, </w:t>
     </w:r>
     <w:r>
       <w:rPr>
@@ -3655,14 +2904,34 @@
         <w:szCs w:val="16"/>
       </w:rPr>
     </w:pPr>
-    <w:r>
-      <w:rPr>
-        <w:b/>
-        <w:sz w:val="16"/>
-        <w:szCs w:val="16"/>
-      </w:rPr>
-      <w:t>Офис Пловдив</w:t>
-    </w:r>
+    <w:proofErr w:type="spellStart"/>
+    <w:r>
+      <w:rPr>
+        <w:b/>
+        <w:sz w:val="16"/>
+        <w:szCs w:val="16"/>
+      </w:rPr>
+      <w:t>Офис</w:t>
+    </w:r>
+    <w:proofErr w:type="spellEnd"/>
+    <w:r>
+      <w:rPr>
+        <w:b/>
+        <w:sz w:val="16"/>
+        <w:szCs w:val="16"/>
+      </w:rPr>
+      <w:t xml:space="preserve"> </w:t>
+    </w:r>
+    <w:proofErr w:type="spellStart"/>
+    <w:r>
+      <w:rPr>
+        <w:b/>
+        <w:sz w:val="16"/>
+        <w:szCs w:val="16"/>
+      </w:rPr>
+      <w:t>Пловдив</w:t>
+    </w:r>
+    <w:proofErr w:type="spellEnd"/>
     <w:r>
       <w:rPr>
         <w:b/>
@@ -4024,9 +3293,6 @@
     <w:pPr>
       <w:ind w:left="5760"/>
       <w:jc w:val="right"/>
-      <w:rPr>
-        <w:lang w:val="bg-BG"/>
-      </w:rPr>
     </w:pPr>
     <w:r>
       <w:rPr>
@@ -4035,10 +3301,7 @@
       <w:t xml:space="preserve">Протокол № </w:t>
     </w:r>
     <w:r>
-      <w:rPr>
-        <w:lang w:val="bg-BG"/>
-      </w:rPr>
-      <w:t>......</w:t>
+      <w:t>A34</w:t>
     </w:r>
     <w:r>
       <w:rPr>
@@ -4047,10 +3310,7 @@
       <w:t>/</w:t>
     </w:r>
     <w:r>
-      <w:rPr>
-        <w:lang w:val="bg-BG"/>
-      </w:rPr>
-      <w:t>Дата</w:t>
+      <w:t>27.06.2017</w:t>
     </w:r>
   </w:p>
   <w:p>
@@ -4222,7 +3482,13 @@
       <w:rPr>
         <w:lang w:val="bg-BG"/>
       </w:rPr>
-      <w:t xml:space="preserve">Страница 1 от </w:t>
+      <w:t xml:space="preserve">Страница </w:t>
+    </w:r>
+    <w:r>
+      <w:rPr>
+        <w:lang w:val="bg-BG"/>
+      </w:rPr>
+      <w:t xml:space="preserve">1 от </w:t>
     </w:r>
     <w:r>
       <w:rPr>
@@ -6377,7 +5643,7 @@
 </file>
 
 <file path=customXml/itemProps1.xml><?xml version="1.0" encoding="utf-8"?>
-<ds:datastoreItem xmlns:ds="http://schemas.openxmlformats.org/officeDocument/2006/customXml" ds:itemID="{3E5EC01D-B29B-4205-9980-37A955A92A32}">
+<ds:datastoreItem xmlns:ds="http://schemas.openxmlformats.org/officeDocument/2006/customXml" ds:itemID="{1C96BD02-0F41-4566-8005-F6FBC88A96DE}">
   <ds:schemaRefs>
     <ds:schemaRef ds:uri="http://schemas.openxmlformats.org/officeDocument/2006/bibliography"/>
   </ds:schemaRefs>

</xml_diff>